<commit_message>
25b80 B20 take 2
</commit_message>
<xml_diff>
--- a/Installs/25b80B20/Version 25b80 B20.docx
+++ b/Installs/25b80B20/Version 25b80 B20.docx
@@ -156,7 +156,7 @@
         <w:rPr>
           <w:lang w:val="pt-BR"/>
         </w:rPr>
-        <w:t>29</w:t>
+        <w:t>06</w:t>
       </w:r>
       <w:r>
         <w:rPr>
@@ -168,7 +168,7 @@
         <w:rPr>
           <w:lang w:val="pt-BR"/>
         </w:rPr>
-        <w:t>4</w:t>
+        <w:t>5</w:t>
       </w:r>
       <w:r>
         <w:rPr>
@@ -448,6 +448,135 @@
     </w:p>
     <w:p>
       <w:pPr>
+        <w:pStyle w:val="ListParagraph"/>
+        <w:numPr>
+          <w:ilvl w:val="0"/>
+          <w:numId w:val="19"/>
+        </w:numPr>
+        <w:rPr>
+          <w:lang w:val="pt-BR"/>
+        </w:rPr>
+      </w:pPr>
+      <w:r>
+        <w:rPr>
+          <w:lang w:val="pt-BR"/>
+        </w:rPr>
+        <w:t xml:space="preserve">EZserver.dll – Manda preço temporário antes do </w:t>
+      </w:r>
+      <w:proofErr w:type="spellStart"/>
+      <w:r>
+        <w:rPr>
+          <w:lang w:val="pt-BR"/>
+        </w:rPr>
+        <w:t>preset</w:t>
+      </w:r>
+      <w:proofErr w:type="spellEnd"/>
+      <w:r>
+        <w:rPr>
+          <w:lang w:val="pt-BR"/>
+        </w:rPr>
+        <w:t xml:space="preserve"> para a bomba para evitar perda de </w:t>
+      </w:r>
+      <w:proofErr w:type="spellStart"/>
+      <w:r>
+        <w:rPr>
+          <w:lang w:val="pt-BR"/>
+        </w:rPr>
+        <w:t>preset</w:t>
+      </w:r>
+      <w:proofErr w:type="spellEnd"/>
+    </w:p>
+    <w:p>
+      <w:pPr>
+        <w:pStyle w:val="ListParagraph"/>
+        <w:numPr>
+          <w:ilvl w:val="0"/>
+          <w:numId w:val="19"/>
+        </w:numPr>
+        <w:rPr>
+          <w:lang w:val="pt-BR"/>
+        </w:rPr>
+      </w:pPr>
+      <w:r>
+        <w:rPr>
+          <w:lang w:val="pt-BR"/>
+        </w:rPr>
+        <w:t xml:space="preserve">EZServer.dll – só gerar ZERO_DELIVERY </w:t>
+      </w:r>
+      <w:proofErr w:type="spellStart"/>
+      <w:r>
+        <w:rPr>
+          <w:lang w:val="pt-BR"/>
+        </w:rPr>
+        <w:t>event</w:t>
+      </w:r>
+      <w:proofErr w:type="spellEnd"/>
+      <w:r>
+        <w:rPr>
+          <w:lang w:val="pt-BR"/>
+        </w:rPr>
+        <w:t xml:space="preserve"> quando sair do estado </w:t>
+      </w:r>
+      <w:proofErr w:type="spellStart"/>
+      <w:r>
+        <w:rPr>
+          <w:lang w:val="pt-BR"/>
+        </w:rPr>
+        <w:t>idle</w:t>
+      </w:r>
+      <w:proofErr w:type="spellEnd"/>
+      <w:r>
+        <w:rPr>
+          <w:lang w:val="pt-BR"/>
+        </w:rPr>
+        <w:t xml:space="preserve"> para </w:t>
+      </w:r>
+      <w:proofErr w:type="spellStart"/>
+      <w:r>
+        <w:rPr>
+          <w:lang w:val="pt-BR"/>
+        </w:rPr>
+        <w:t>delivery_starting</w:t>
+      </w:r>
+      <w:proofErr w:type="spellEnd"/>
+      <w:r>
+        <w:rPr>
+          <w:lang w:val="pt-BR"/>
+        </w:rPr>
+        <w:t xml:space="preserve">, não </w:t>
+      </w:r>
+      <w:proofErr w:type="spellStart"/>
+      <w:r>
+        <w:rPr>
+          <w:lang w:val="pt-BR"/>
+        </w:rPr>
+        <w:t>not_repsonding</w:t>
+      </w:r>
+      <w:proofErr w:type="spellEnd"/>
+      <w:r>
+        <w:rPr>
+          <w:lang w:val="pt-BR"/>
+        </w:rPr>
+        <w:t xml:space="preserve"> para </w:t>
+      </w:r>
+      <w:proofErr w:type="spellStart"/>
+      <w:r>
+        <w:rPr>
+          <w:lang w:val="pt-BR"/>
+        </w:rPr>
+        <w:t>delivery_starting</w:t>
+      </w:r>
+      <w:proofErr w:type="spellEnd"/>
+    </w:p>
+    <w:p>
+      <w:pPr>
+        <w:rPr>
+          <w:lang w:val="pt-BR"/>
+        </w:rPr>
+      </w:pPr>
+    </w:p>
+    <w:p>
+      <w:pPr>
         <w:rPr>
           <w:lang w:val="pt-BR"/>
         </w:rPr>
@@ -738,6 +867,7 @@
         <w:rPr>
           <w:lang w:val="pt-BR"/>
         </w:rPr>
+        <w:lastRenderedPageBreak/>
         <w:t xml:space="preserve">EZProbe.exe – Menu `?` dentro do calibraition menu oferecendo </w:t>
       </w:r>
       <w:r>
@@ -801,591 +931,591 @@
         <w:rPr>
           <w:lang w:val="pt-BR"/>
         </w:rPr>
+        <w:t>Correções desde 25b80B16</w:t>
+      </w:r>
+    </w:p>
+    <w:p>
+      <w:pPr>
+        <w:pStyle w:val="ListParagraph"/>
+        <w:numPr>
+          <w:ilvl w:val="0"/>
+          <w:numId w:val="17"/>
+        </w:numPr>
+        <w:rPr>
+          <w:lang w:val="pt-BR"/>
+        </w:rPr>
+      </w:pPr>
+      <w:r>
+        <w:rPr>
+          <w:lang w:val="pt-BR"/>
+        </w:rPr>
+        <w:t>PumpDrv</w:t>
+      </w:r>
+      <w:r>
+        <w:rPr>
+          <w:lang w:val="pt-BR"/>
+        </w:rPr>
+        <w:t>.DLL – correção para funcionar corretamente com EZEmbedded (Gilbarco IoT) cabeado.</w:t>
+      </w:r>
+    </w:p>
+    <w:p>
+      <w:pPr>
+        <w:pStyle w:val="ListParagraph"/>
+        <w:numPr>
+          <w:ilvl w:val="0"/>
+          <w:numId w:val="17"/>
+        </w:numPr>
+        <w:rPr>
+          <w:lang w:val="pt-BR"/>
+        </w:rPr>
+      </w:pPr>
+      <w:r>
+        <w:rPr>
+          <w:lang w:val="pt-BR"/>
+        </w:rPr>
+        <w:t xml:space="preserve">EZServer.DLL – erro de tratamento de sonda EZProbe quando o tipo de medição é configurado com Medido (reservado para ATGs ) </w:t>
+      </w:r>
+    </w:p>
+    <w:p>
+      <w:pPr>
+        <w:pStyle w:val="ListParagraph"/>
+        <w:numPr>
+          <w:ilvl w:val="0"/>
+          <w:numId w:val="17"/>
+        </w:numPr>
+        <w:rPr>
+          <w:lang w:val="pt-BR"/>
+        </w:rPr>
+      </w:pPr>
+      <w:r>
+        <w:rPr>
+          <w:lang w:val="pt-BR"/>
+        </w:rPr>
+        <w:t>EZ2Company.DLL – várias melhorias em tratamento de mudança de status e totais em andamento passado para o EZServer.</w:t>
+      </w:r>
+    </w:p>
+    <w:p>
+      <w:pPr>
+        <w:pStyle w:val="ListParagraph"/>
+        <w:numPr>
+          <w:ilvl w:val="0"/>
+          <w:numId w:val="17"/>
+        </w:numPr>
+        <w:rPr>
+          <w:lang w:val="pt-BR"/>
+        </w:rPr>
+      </w:pPr>
+      <w:r>
+        <w:rPr>
+          <w:lang w:val="pt-BR"/>
+        </w:rPr>
+        <w:t xml:space="preserve">ExcelBr.DLL – corrigiu interface com sensores quando não tem sonda numero 1 sendo ExcelBr </w:t>
+      </w:r>
+    </w:p>
+    <w:p>
+      <w:pPr>
+        <w:pStyle w:val="ListParagraph"/>
+        <w:numPr>
+          <w:ilvl w:val="0"/>
+          <w:numId w:val="17"/>
+        </w:numPr>
+        <w:rPr>
+          <w:lang w:val="pt-BR"/>
+        </w:rPr>
+      </w:pPr>
+      <w:r>
+        <w:rPr>
+          <w:lang w:val="pt-BR"/>
+        </w:rPr>
+        <w:t xml:space="preserve">EZCalibrate.exe – corrigiu interpretação da tabela de arquivamento CSV quando local não é US </w:t>
+      </w:r>
+    </w:p>
+    <w:p>
+      <w:pPr>
+        <w:rPr>
+          <w:lang w:val="pt-BR"/>
+        </w:rPr>
+      </w:pPr>
+    </w:p>
+    <w:p>
+      <w:pPr>
+        <w:pStyle w:val="Heading2"/>
+        <w:rPr>
+          <w:lang w:val="pt-BR"/>
+        </w:rPr>
+      </w:pPr>
+      <w:r>
+        <w:rPr>
+          <w:lang w:val="pt-BR"/>
+        </w:rPr>
+        <w:t>Nova funcionalidade</w:t>
+      </w:r>
+    </w:p>
+    <w:p>
+      <w:pPr>
+        <w:pStyle w:val="ListParagraph"/>
+        <w:numPr>
+          <w:ilvl w:val="0"/>
+          <w:numId w:val="17"/>
+        </w:numPr>
+        <w:rPr>
+          <w:lang w:val="pt-BR"/>
+        </w:rPr>
+      </w:pPr>
+      <w:r>
+        <w:rPr>
+          <w:lang w:val="pt-BR"/>
+        </w:rPr>
+        <w:t>Aspro.DLL – suporte para versão firmware R26 para mandar preços individuais para cada lado da bomba</w:t>
+      </w:r>
+    </w:p>
+    <w:p>
+      <w:pPr>
+        <w:pStyle w:val="ListParagraph"/>
+        <w:numPr>
+          <w:ilvl w:val="0"/>
+          <w:numId w:val="17"/>
+        </w:numPr>
+        <w:rPr>
+          <w:lang w:val="pt-BR"/>
+        </w:rPr>
+      </w:pPr>
+      <w:r>
+        <w:rPr>
+          <w:lang w:val="pt-BR"/>
+        </w:rPr>
+        <w:t>ModBus.DLL – suporte para model DGM-01 da Metroval</w:t>
+      </w:r>
+      <w:r>
+        <w:rPr>
+          <w:lang w:val="pt-BR"/>
+        </w:rPr>
+        <w:t>.</w:t>
+      </w:r>
+    </w:p>
+    <w:p>
+      <w:pPr>
+        <w:pStyle w:val="ListParagraph"/>
+        <w:numPr>
+          <w:ilvl w:val="0"/>
+          <w:numId w:val="17"/>
+        </w:numPr>
+        <w:rPr>
+          <w:lang w:val="pt-BR"/>
+        </w:rPr>
+      </w:pPr>
+      <w:r>
+        <w:rPr>
+          <w:lang w:val="pt-BR"/>
+        </w:rPr>
+        <w:t>EZServer.DLL – gerar eventos etc. para abastecimentos zerado.</w:t>
+      </w:r>
+    </w:p>
+    <w:p>
+      <w:pPr>
+        <w:pStyle w:val="ListParagraph"/>
+        <w:numPr>
+          <w:ilvl w:val="0"/>
+          <w:numId w:val="17"/>
+        </w:numPr>
+        <w:rPr>
+          <w:lang w:val="pt-BR"/>
+        </w:rPr>
+      </w:pPr>
+      <w:r>
+        <w:rPr>
+          <w:lang w:val="pt-BR"/>
+        </w:rPr>
+        <w:t xml:space="preserve">EZ2Company – </w:t>
+      </w:r>
+      <w:r>
+        <w:rPr>
+          <w:lang w:val="pt-BR"/>
+        </w:rPr>
+        <w:t>autoconfiguração</w:t>
+      </w:r>
+      <w:r>
+        <w:rPr>
+          <w:lang w:val="pt-BR"/>
+        </w:rPr>
+        <w:t xml:space="preserve"> de PAs e bicos baseado nas respostas do CBC-06 </w:t>
+      </w:r>
+    </w:p>
+    <w:p>
+      <w:pPr>
+        <w:pStyle w:val="ListParagraph"/>
+        <w:numPr>
+          <w:ilvl w:val="0"/>
+          <w:numId w:val="17"/>
+        </w:numPr>
+        <w:rPr>
+          <w:lang w:val="pt-BR"/>
+        </w:rPr>
+      </w:pPr>
+      <w:r>
+        <w:rPr>
+          <w:lang w:val="pt-BR"/>
+        </w:rPr>
+        <w:t xml:space="preserve">EZConnect.DLL – incluir 1.0.7.9, </w:t>
+      </w:r>
+    </w:p>
+    <w:p>
+      <w:pPr>
+        <w:pStyle w:val="ListParagraph"/>
+        <w:numPr>
+          <w:ilvl w:val="0"/>
+          <w:numId w:val="17"/>
+        </w:numPr>
+        <w:rPr>
+          <w:lang w:val="pt-BR"/>
+        </w:rPr>
+      </w:pPr>
+      <w:r>
+        <w:rPr>
+          <w:lang w:val="pt-BR"/>
+        </w:rPr>
+        <w:t xml:space="preserve">EZServer.DLL, EZATG.ini - </w:t>
+      </w:r>
+      <w:r>
+        <w:rPr>
+          <w:lang w:val="pt-BR"/>
+        </w:rPr>
+        <w:t>Config</w:t>
+      </w:r>
+      <w:r>
+        <w:rPr>
+          <w:lang w:val="pt-BR"/>
+        </w:rPr>
+        <w:t>u</w:t>
+      </w:r>
+      <w:r>
+        <w:rPr>
+          <w:lang w:val="pt-BR"/>
+        </w:rPr>
+        <w:t xml:space="preserve">ração de offset de boais de agua e combustível para sondas XPTec </w:t>
+      </w:r>
+      <w:r>
+        <w:rPr>
+          <w:lang w:val="pt-BR"/>
+        </w:rPr>
+        <w:t xml:space="preserve">e </w:t>
+      </w:r>
+      <w:r>
+        <w:rPr>
+          <w:lang w:val="pt-BR"/>
+        </w:rPr>
+        <w:t>NZ.Tec</w:t>
+      </w:r>
+      <w:r>
+        <w:rPr>
+          <w:lang w:val="pt-BR"/>
+        </w:rPr>
+        <w:t xml:space="preserve"> separado e corrigido.</w:t>
+      </w:r>
+    </w:p>
+    <w:p>
+      <w:pPr>
+        <w:pStyle w:val="ListParagraph"/>
+        <w:rPr>
+          <w:lang w:val="pt-BR"/>
+        </w:rPr>
+      </w:pPr>
+    </w:p>
+    <w:p>
+      <w:pPr>
+        <w:rPr>
+          <w:lang w:val="pt-BR"/>
+        </w:rPr>
+      </w:pPr>
+    </w:p>
+    <w:p>
+      <w:pPr>
+        <w:pStyle w:val="Heading2"/>
+        <w:rPr>
+          <w:lang w:val="pt-BR"/>
+        </w:rPr>
+      </w:pPr>
+      <w:r>
+        <w:rPr>
+          <w:lang w:val="pt-BR"/>
+        </w:rPr>
+        <w:t>Correções desde 25b80B13</w:t>
+      </w:r>
+    </w:p>
+    <w:p>
+      <w:pPr>
+        <w:pStyle w:val="ListParagraph"/>
+        <w:numPr>
+          <w:ilvl w:val="0"/>
+          <w:numId w:val="17"/>
+        </w:numPr>
+        <w:rPr>
+          <w:lang w:val="pt-BR"/>
+        </w:rPr>
+      </w:pPr>
+      <w:r>
+        <w:rPr>
+          <w:lang w:val="pt-BR"/>
+        </w:rPr>
+        <w:t>EZCalibrate – nova funcionalidade para configurar e calibrar tanques com as entregas</w:t>
+      </w:r>
+    </w:p>
+    <w:p>
+      <w:pPr>
+        <w:pStyle w:val="ListParagraph"/>
+        <w:numPr>
+          <w:ilvl w:val="0"/>
+          <w:numId w:val="17"/>
+        </w:numPr>
+        <w:rPr>
+          <w:lang w:val="pt-BR"/>
+        </w:rPr>
+      </w:pPr>
+      <w:r>
+        <w:rPr>
+          <w:lang w:val="pt-BR"/>
+        </w:rPr>
+        <w:t xml:space="preserve">EZServer.DLL – novo tipo de calibração de tanques, Calibração manual </w:t>
+      </w:r>
+    </w:p>
+    <w:p>
+      <w:pPr>
+        <w:pStyle w:val="ListParagraph"/>
+        <w:numPr>
+          <w:ilvl w:val="0"/>
+          <w:numId w:val="17"/>
+        </w:numPr>
+        <w:rPr>
+          <w:lang w:val="pt-BR"/>
+        </w:rPr>
+      </w:pPr>
+      <w:r>
+        <w:rPr>
+          <w:lang w:val="pt-BR"/>
+        </w:rPr>
+        <w:t>PumpDrv.DLL – resolveu problema Wertico utilizando leitores embutido</w:t>
+      </w:r>
+    </w:p>
+    <w:p>
+      <w:pPr>
+        <w:pStyle w:val="ListParagraph"/>
+        <w:numPr>
+          <w:ilvl w:val="0"/>
+          <w:numId w:val="17"/>
+        </w:numPr>
+        <w:rPr>
+          <w:lang w:val="pt-BR"/>
+        </w:rPr>
+      </w:pPr>
+      <w:r>
+        <w:rPr>
+          <w:lang w:val="pt-BR"/>
+        </w:rPr>
+        <w:t xml:space="preserve">Aspro.DLL – Melhorias na coleta dos encerrantes </w:t>
+      </w:r>
+    </w:p>
+    <w:p>
+      <w:pPr>
+        <w:pStyle w:val="ListParagraph"/>
+        <w:numPr>
+          <w:ilvl w:val="0"/>
+          <w:numId w:val="17"/>
+        </w:numPr>
+        <w:rPr>
+          <w:lang w:val="pt-BR"/>
+        </w:rPr>
+      </w:pPr>
+      <w:r>
+        <w:rPr>
+          <w:lang w:val="pt-BR"/>
+        </w:rPr>
+        <w:t xml:space="preserve">EZDriver.ini – Deixar Develco com duas casas decimais nos encerrantes </w:t>
+      </w:r>
+    </w:p>
+    <w:p>
+      <w:pPr>
+        <w:pStyle w:val="ListParagraph"/>
+        <w:numPr>
+          <w:ilvl w:val="0"/>
+          <w:numId w:val="17"/>
+        </w:numPr>
+        <w:rPr>
+          <w:lang w:val="pt-BR"/>
+        </w:rPr>
+      </w:pPr>
+      <w:r>
+        <w:rPr>
+          <w:lang w:val="pt-BR"/>
+        </w:rPr>
+        <w:t xml:space="preserve">EZServer.DLL – Bloqueio de bico não funcionando sem preset </w:t>
+      </w:r>
+    </w:p>
+    <w:p>
+      <w:pPr>
+        <w:pStyle w:val="ListParagraph"/>
+        <w:numPr>
+          <w:ilvl w:val="0"/>
+          <w:numId w:val="17"/>
+        </w:numPr>
+        <w:rPr>
+          <w:lang w:val="pt-BR"/>
+        </w:rPr>
+      </w:pPr>
+      <w:r>
+        <w:rPr>
+          <w:lang w:val="pt-BR"/>
+        </w:rPr>
+        <w:t>EZServer.DLL – Bombas com 4 PAs Clearing tag</w:t>
+      </w:r>
+      <w:r>
+        <w:rPr>
+          <w:lang w:val="pt-BR"/>
+        </w:rPr>
+        <w:t>s</w:t>
+      </w:r>
+      <w:r>
+        <w:rPr>
+          <w:lang w:val="pt-BR"/>
+        </w:rPr>
+        <w:t xml:space="preserve"> erradamente para outro PA no mesmo leitor </w:t>
+      </w:r>
+    </w:p>
+    <w:p>
+      <w:pPr>
+        <w:pStyle w:val="ListParagraph"/>
+        <w:numPr>
+          <w:ilvl w:val="0"/>
+          <w:numId w:val="17"/>
+        </w:numPr>
+        <w:rPr>
+          <w:lang w:val="pt-BR"/>
+        </w:rPr>
+      </w:pPr>
+      <w:r>
+        <w:rPr>
+          <w:lang w:val="pt-BR"/>
+        </w:rPr>
+        <w:t>EZServer.DLL - Bombas GNV passando</w:t>
+      </w:r>
+      <w:r>
+        <w:rPr>
+          <w:lang w:val="pt-BR"/>
+        </w:rPr>
+        <w:t xml:space="preserve"> pelo estado IDLE no começo do abastecimento não limpa os tags</w:t>
+      </w:r>
+      <w:r>
+        <w:rPr>
+          <w:lang w:val="pt-BR"/>
+        </w:rPr>
+        <w:t xml:space="preserve">, a última leitura de tag é salvou para utilizar quando GNV comença sem liberação </w:t>
+      </w:r>
+    </w:p>
+    <w:p>
+      <w:pPr>
+        <w:pStyle w:val="ListParagraph"/>
+        <w:numPr>
+          <w:ilvl w:val="0"/>
+          <w:numId w:val="17"/>
+        </w:numPr>
+        <w:rPr>
+          <w:lang w:val="pt-BR"/>
+        </w:rPr>
+      </w:pPr>
+      <w:r>
+        <w:rPr>
+          <w:lang w:val="pt-BR"/>
+        </w:rPr>
+        <w:t>EZServer.DLL – concertou formatação do tag mifare sendo mandado para o EZRemote, agora sempre 8 dígitos com zeros na esquerda.</w:t>
+      </w:r>
+    </w:p>
+    <w:p>
+      <w:pPr>
+        <w:pStyle w:val="ListParagraph"/>
+        <w:numPr>
+          <w:ilvl w:val="0"/>
+          <w:numId w:val="17"/>
+        </w:numPr>
+        <w:rPr>
+          <w:lang w:val="pt-BR"/>
+        </w:rPr>
+      </w:pPr>
+      <w:r>
+        <w:rPr>
+          <w:lang w:val="pt-BR"/>
+        </w:rPr>
+        <w:t xml:space="preserve">EZserver.DLL – Bombas GNV não limpa mais os tags depois authorize timeout </w:t>
+      </w:r>
+    </w:p>
+    <w:p>
+      <w:pPr>
+        <w:pStyle w:val="ListParagraph"/>
+        <w:numPr>
+          <w:ilvl w:val="0"/>
+          <w:numId w:val="17"/>
+        </w:numPr>
+        <w:rPr>
+          <w:lang w:val="pt-BR"/>
+        </w:rPr>
+      </w:pPr>
+      <w:r>
+        <w:rPr>
+          <w:lang w:val="pt-BR"/>
+        </w:rPr>
+        <w:t xml:space="preserve">Firmware 2639 – Melhor tratamento de erros e recuperação de leitor </w:t>
+      </w:r>
+      <w:r>
+        <w:rPr>
+          <w:lang w:val="pt-BR"/>
+        </w:rPr>
+        <w:t>M</w:t>
+      </w:r>
+      <w:r>
+        <w:rPr>
+          <w:lang w:val="pt-BR"/>
+        </w:rPr>
+        <w:t xml:space="preserve">ifare </w:t>
+      </w:r>
+    </w:p>
+    <w:p>
+      <w:pPr>
+        <w:pStyle w:val="ListParagraph"/>
+        <w:numPr>
+          <w:ilvl w:val="0"/>
+          <w:numId w:val="17"/>
+        </w:numPr>
+        <w:rPr>
+          <w:lang w:val="pt-BR"/>
+        </w:rPr>
+      </w:pPr>
+      <w:r>
+        <w:rPr>
+          <w:lang w:val="pt-BR"/>
+        </w:rPr>
+        <w:t xml:space="preserve">Firmware 2639 – Funciona com </w:t>
+      </w:r>
+      <w:r>
+        <w:rPr>
+          <w:lang w:val="pt-BR"/>
+        </w:rPr>
+        <w:t xml:space="preserve">leitor mifare 1.0 </w:t>
+      </w:r>
+    </w:p>
+    <w:p>
+      <w:pPr>
+        <w:pStyle w:val="ListParagraph"/>
+        <w:numPr>
+          <w:ilvl w:val="0"/>
+          <w:numId w:val="17"/>
+        </w:numPr>
+        <w:rPr>
+          <w:lang w:val="pt-BR"/>
+        </w:rPr>
+      </w:pPr>
+      <w:r>
+        <w:rPr>
+          <w:lang w:val="pt-BR"/>
+        </w:rPr>
         <w:lastRenderedPageBreak/>
-        <w:t>Correções desde 25b80B16</w:t>
-      </w:r>
-    </w:p>
-    <w:p>
-      <w:pPr>
-        <w:pStyle w:val="ListParagraph"/>
-        <w:numPr>
-          <w:ilvl w:val="0"/>
-          <w:numId w:val="17"/>
-        </w:numPr>
-        <w:rPr>
-          <w:lang w:val="pt-BR"/>
-        </w:rPr>
-      </w:pPr>
-      <w:r>
-        <w:rPr>
-          <w:lang w:val="pt-BR"/>
-        </w:rPr>
-        <w:t>PumpDrv</w:t>
-      </w:r>
-      <w:r>
-        <w:rPr>
-          <w:lang w:val="pt-BR"/>
-        </w:rPr>
-        <w:t>.DLL – correção para funcionar corretamente com EZEmbedded (Gilbarco IoT) cabeado.</w:t>
-      </w:r>
-    </w:p>
-    <w:p>
-      <w:pPr>
-        <w:pStyle w:val="ListParagraph"/>
-        <w:numPr>
-          <w:ilvl w:val="0"/>
-          <w:numId w:val="17"/>
-        </w:numPr>
-        <w:rPr>
-          <w:lang w:val="pt-BR"/>
-        </w:rPr>
-      </w:pPr>
-      <w:r>
-        <w:rPr>
-          <w:lang w:val="pt-BR"/>
-        </w:rPr>
-        <w:t xml:space="preserve">EZServer.DLL – erro de tratamento de sonda EZProbe quando o tipo de medição é configurado com Medido (reservado para ATGs ) </w:t>
-      </w:r>
-    </w:p>
-    <w:p>
-      <w:pPr>
-        <w:pStyle w:val="ListParagraph"/>
-        <w:numPr>
-          <w:ilvl w:val="0"/>
-          <w:numId w:val="17"/>
-        </w:numPr>
-        <w:rPr>
-          <w:lang w:val="pt-BR"/>
-        </w:rPr>
-      </w:pPr>
-      <w:r>
-        <w:rPr>
-          <w:lang w:val="pt-BR"/>
-        </w:rPr>
-        <w:t>EZ2Company.DLL – várias melhorias em tratamento de mudança de status e totais em andamento passado para o EZServer.</w:t>
-      </w:r>
-    </w:p>
-    <w:p>
-      <w:pPr>
-        <w:pStyle w:val="ListParagraph"/>
-        <w:numPr>
-          <w:ilvl w:val="0"/>
-          <w:numId w:val="17"/>
-        </w:numPr>
-        <w:rPr>
-          <w:lang w:val="pt-BR"/>
-        </w:rPr>
-      </w:pPr>
-      <w:r>
-        <w:rPr>
-          <w:lang w:val="pt-BR"/>
-        </w:rPr>
-        <w:t xml:space="preserve">ExcelBr.DLL – corrigiu interface com sensores quando não tem sonda numero 1 sendo ExcelBr </w:t>
-      </w:r>
-    </w:p>
-    <w:p>
-      <w:pPr>
-        <w:pStyle w:val="ListParagraph"/>
-        <w:numPr>
-          <w:ilvl w:val="0"/>
-          <w:numId w:val="17"/>
-        </w:numPr>
-        <w:rPr>
-          <w:lang w:val="pt-BR"/>
-        </w:rPr>
-      </w:pPr>
-      <w:r>
-        <w:rPr>
-          <w:lang w:val="pt-BR"/>
-        </w:rPr>
-        <w:t xml:space="preserve">EZCalibrate.exe – corrigiu interpretação da tabela de arquivamento CSV quando local não é US </w:t>
-      </w:r>
-    </w:p>
-    <w:p>
-      <w:pPr>
-        <w:rPr>
-          <w:lang w:val="pt-BR"/>
-        </w:rPr>
-      </w:pPr>
-    </w:p>
-    <w:p>
-      <w:pPr>
-        <w:pStyle w:val="Heading2"/>
-        <w:rPr>
-          <w:lang w:val="pt-BR"/>
-        </w:rPr>
-      </w:pPr>
-      <w:r>
-        <w:rPr>
-          <w:lang w:val="pt-BR"/>
-        </w:rPr>
-        <w:t>Nova funcionalidade</w:t>
-      </w:r>
-    </w:p>
-    <w:p>
-      <w:pPr>
-        <w:pStyle w:val="ListParagraph"/>
-        <w:numPr>
-          <w:ilvl w:val="0"/>
-          <w:numId w:val="17"/>
-        </w:numPr>
-        <w:rPr>
-          <w:lang w:val="pt-BR"/>
-        </w:rPr>
-      </w:pPr>
-      <w:r>
-        <w:rPr>
-          <w:lang w:val="pt-BR"/>
-        </w:rPr>
-        <w:t>Aspro.DLL – suporte para versão firmware R26 para mandar preços individuais para cada lado da bomba</w:t>
-      </w:r>
-    </w:p>
-    <w:p>
-      <w:pPr>
-        <w:pStyle w:val="ListParagraph"/>
-        <w:numPr>
-          <w:ilvl w:val="0"/>
-          <w:numId w:val="17"/>
-        </w:numPr>
-        <w:rPr>
-          <w:lang w:val="pt-BR"/>
-        </w:rPr>
-      </w:pPr>
-      <w:r>
-        <w:rPr>
-          <w:lang w:val="pt-BR"/>
-        </w:rPr>
-        <w:t>ModBus.DLL – suporte para model DGM-01 da Metroval</w:t>
-      </w:r>
-      <w:r>
-        <w:rPr>
-          <w:lang w:val="pt-BR"/>
-        </w:rPr>
-        <w:t>.</w:t>
-      </w:r>
-    </w:p>
-    <w:p>
-      <w:pPr>
-        <w:pStyle w:val="ListParagraph"/>
-        <w:numPr>
-          <w:ilvl w:val="0"/>
-          <w:numId w:val="17"/>
-        </w:numPr>
-        <w:rPr>
-          <w:lang w:val="pt-BR"/>
-        </w:rPr>
-      </w:pPr>
-      <w:r>
-        <w:rPr>
-          <w:lang w:val="pt-BR"/>
-        </w:rPr>
-        <w:t>EZServer.DLL – gerar eventos etc. para abastecimentos zerado.</w:t>
-      </w:r>
-    </w:p>
-    <w:p>
-      <w:pPr>
-        <w:pStyle w:val="ListParagraph"/>
-        <w:numPr>
-          <w:ilvl w:val="0"/>
-          <w:numId w:val="17"/>
-        </w:numPr>
-        <w:rPr>
-          <w:lang w:val="pt-BR"/>
-        </w:rPr>
-      </w:pPr>
-      <w:r>
-        <w:rPr>
-          <w:lang w:val="pt-BR"/>
-        </w:rPr>
-        <w:t xml:space="preserve">EZ2Company – </w:t>
-      </w:r>
-      <w:r>
-        <w:rPr>
-          <w:lang w:val="pt-BR"/>
-        </w:rPr>
-        <w:t>autoconfiguração</w:t>
-      </w:r>
-      <w:r>
-        <w:rPr>
-          <w:lang w:val="pt-BR"/>
-        </w:rPr>
-        <w:t xml:space="preserve"> de PAs e bicos baseado nas respostas do CBC-06 </w:t>
-      </w:r>
-    </w:p>
-    <w:p>
-      <w:pPr>
-        <w:pStyle w:val="ListParagraph"/>
-        <w:numPr>
-          <w:ilvl w:val="0"/>
-          <w:numId w:val="17"/>
-        </w:numPr>
-        <w:rPr>
-          <w:lang w:val="pt-BR"/>
-        </w:rPr>
-      </w:pPr>
-      <w:r>
-        <w:rPr>
-          <w:lang w:val="pt-BR"/>
-        </w:rPr>
-        <w:t xml:space="preserve">EZConnect.DLL – incluir 1.0.7.9, </w:t>
-      </w:r>
-    </w:p>
-    <w:p>
-      <w:pPr>
-        <w:pStyle w:val="ListParagraph"/>
-        <w:numPr>
-          <w:ilvl w:val="0"/>
-          <w:numId w:val="17"/>
-        </w:numPr>
-        <w:rPr>
-          <w:lang w:val="pt-BR"/>
-        </w:rPr>
-      </w:pPr>
-      <w:r>
-        <w:rPr>
-          <w:lang w:val="pt-BR"/>
-        </w:rPr>
-        <w:t xml:space="preserve">EZServer.DLL, EZATG.ini - </w:t>
-      </w:r>
-      <w:r>
-        <w:rPr>
-          <w:lang w:val="pt-BR"/>
-        </w:rPr>
-        <w:t>Config</w:t>
-      </w:r>
-      <w:r>
-        <w:rPr>
-          <w:lang w:val="pt-BR"/>
-        </w:rPr>
-        <w:t>u</w:t>
-      </w:r>
-      <w:r>
-        <w:rPr>
-          <w:lang w:val="pt-BR"/>
-        </w:rPr>
-        <w:t xml:space="preserve">ração de offset de boais de agua e combustível para sondas XPTec </w:t>
-      </w:r>
-      <w:r>
-        <w:rPr>
-          <w:lang w:val="pt-BR"/>
-        </w:rPr>
-        <w:t xml:space="preserve">e </w:t>
-      </w:r>
-      <w:r>
-        <w:rPr>
-          <w:lang w:val="pt-BR"/>
-        </w:rPr>
-        <w:t>NZ.Tec</w:t>
-      </w:r>
-      <w:r>
-        <w:rPr>
-          <w:lang w:val="pt-BR"/>
-        </w:rPr>
-        <w:t xml:space="preserve"> separado e corrigido.</w:t>
-      </w:r>
-    </w:p>
-    <w:p>
-      <w:pPr>
-        <w:pStyle w:val="ListParagraph"/>
-        <w:rPr>
-          <w:lang w:val="pt-BR"/>
-        </w:rPr>
-      </w:pPr>
-    </w:p>
-    <w:p>
-      <w:pPr>
-        <w:rPr>
-          <w:lang w:val="pt-BR"/>
-        </w:rPr>
-      </w:pPr>
-    </w:p>
-    <w:p>
-      <w:pPr>
-        <w:pStyle w:val="Heading2"/>
-        <w:rPr>
-          <w:lang w:val="pt-BR"/>
-        </w:rPr>
-      </w:pPr>
-      <w:r>
-        <w:rPr>
-          <w:lang w:val="pt-BR"/>
-        </w:rPr>
-        <w:t>Correções desde 25b80B13</w:t>
-      </w:r>
-    </w:p>
-    <w:p>
-      <w:pPr>
-        <w:pStyle w:val="ListParagraph"/>
-        <w:numPr>
-          <w:ilvl w:val="0"/>
-          <w:numId w:val="17"/>
-        </w:numPr>
-        <w:rPr>
-          <w:lang w:val="pt-BR"/>
-        </w:rPr>
-      </w:pPr>
-      <w:r>
-        <w:rPr>
-          <w:lang w:val="pt-BR"/>
-        </w:rPr>
-        <w:t>EZCalibrate – nova funcionalidade para configurar e calibrar tanques com as entregas</w:t>
-      </w:r>
-    </w:p>
-    <w:p>
-      <w:pPr>
-        <w:pStyle w:val="ListParagraph"/>
-        <w:numPr>
-          <w:ilvl w:val="0"/>
-          <w:numId w:val="17"/>
-        </w:numPr>
-        <w:rPr>
-          <w:lang w:val="pt-BR"/>
-        </w:rPr>
-      </w:pPr>
-      <w:r>
-        <w:rPr>
-          <w:lang w:val="pt-BR"/>
-        </w:rPr>
-        <w:t xml:space="preserve">EZServer.DLL – novo tipo de calibração de tanques, Calibração manual </w:t>
-      </w:r>
-    </w:p>
-    <w:p>
-      <w:pPr>
-        <w:pStyle w:val="ListParagraph"/>
-        <w:numPr>
-          <w:ilvl w:val="0"/>
-          <w:numId w:val="17"/>
-        </w:numPr>
-        <w:rPr>
-          <w:lang w:val="pt-BR"/>
-        </w:rPr>
-      </w:pPr>
-      <w:r>
-        <w:rPr>
-          <w:lang w:val="pt-BR"/>
-        </w:rPr>
-        <w:t>PumpDrv.DLL – resolveu problema Wertico utilizando leitores embutido</w:t>
-      </w:r>
-    </w:p>
-    <w:p>
-      <w:pPr>
-        <w:pStyle w:val="ListParagraph"/>
-        <w:numPr>
-          <w:ilvl w:val="0"/>
-          <w:numId w:val="17"/>
-        </w:numPr>
-        <w:rPr>
-          <w:lang w:val="pt-BR"/>
-        </w:rPr>
-      </w:pPr>
-      <w:r>
-        <w:rPr>
-          <w:lang w:val="pt-BR"/>
-        </w:rPr>
-        <w:t xml:space="preserve">Aspro.DLL – Melhorias na coleta dos encerrantes </w:t>
-      </w:r>
-    </w:p>
-    <w:p>
-      <w:pPr>
-        <w:pStyle w:val="ListParagraph"/>
-        <w:numPr>
-          <w:ilvl w:val="0"/>
-          <w:numId w:val="17"/>
-        </w:numPr>
-        <w:rPr>
-          <w:lang w:val="pt-BR"/>
-        </w:rPr>
-      </w:pPr>
-      <w:r>
-        <w:rPr>
-          <w:lang w:val="pt-BR"/>
-        </w:rPr>
-        <w:t xml:space="preserve">EZDriver.ini – Deixar Develco com duas casas decimais nos encerrantes </w:t>
-      </w:r>
-    </w:p>
-    <w:p>
-      <w:pPr>
-        <w:pStyle w:val="ListParagraph"/>
-        <w:numPr>
-          <w:ilvl w:val="0"/>
-          <w:numId w:val="17"/>
-        </w:numPr>
-        <w:rPr>
-          <w:lang w:val="pt-BR"/>
-        </w:rPr>
-      </w:pPr>
-      <w:r>
-        <w:rPr>
-          <w:lang w:val="pt-BR"/>
-        </w:rPr>
-        <w:t xml:space="preserve">EZServer.DLL – Bloqueio de bico não funcionando sem preset </w:t>
-      </w:r>
-    </w:p>
-    <w:p>
-      <w:pPr>
-        <w:pStyle w:val="ListParagraph"/>
-        <w:numPr>
-          <w:ilvl w:val="0"/>
-          <w:numId w:val="17"/>
-        </w:numPr>
-        <w:rPr>
-          <w:lang w:val="pt-BR"/>
-        </w:rPr>
-      </w:pPr>
-      <w:r>
-        <w:rPr>
-          <w:lang w:val="pt-BR"/>
-        </w:rPr>
-        <w:t>EZServer.DLL – Bombas com 4 PAs Clearing tag</w:t>
-      </w:r>
-      <w:r>
-        <w:rPr>
-          <w:lang w:val="pt-BR"/>
-        </w:rPr>
-        <w:t>s</w:t>
-      </w:r>
-      <w:r>
-        <w:rPr>
-          <w:lang w:val="pt-BR"/>
-        </w:rPr>
-        <w:t xml:space="preserve"> erradamente para outro PA no mesmo leitor </w:t>
-      </w:r>
-    </w:p>
-    <w:p>
-      <w:pPr>
-        <w:pStyle w:val="ListParagraph"/>
-        <w:numPr>
-          <w:ilvl w:val="0"/>
-          <w:numId w:val="17"/>
-        </w:numPr>
-        <w:rPr>
-          <w:lang w:val="pt-BR"/>
-        </w:rPr>
-      </w:pPr>
-      <w:r>
-        <w:rPr>
-          <w:lang w:val="pt-BR"/>
-        </w:rPr>
-        <w:t>EZServer.DLL - Bombas GNV passando</w:t>
-      </w:r>
-      <w:r>
-        <w:rPr>
-          <w:lang w:val="pt-BR"/>
-        </w:rPr>
-        <w:t xml:space="preserve"> pelo estado IDLE no começo do abastecimento não limpa os tags</w:t>
-      </w:r>
-      <w:r>
-        <w:rPr>
-          <w:lang w:val="pt-BR"/>
-        </w:rPr>
-        <w:t xml:space="preserve">, a última leitura de tag é salvou para utilizar quando GNV comença sem liberação </w:t>
-      </w:r>
-    </w:p>
-    <w:p>
-      <w:pPr>
-        <w:pStyle w:val="ListParagraph"/>
-        <w:numPr>
-          <w:ilvl w:val="0"/>
-          <w:numId w:val="17"/>
-        </w:numPr>
-        <w:rPr>
-          <w:lang w:val="pt-BR"/>
-        </w:rPr>
-      </w:pPr>
-      <w:r>
-        <w:rPr>
-          <w:lang w:val="pt-BR"/>
-        </w:rPr>
-        <w:t>EZServer.DLL – concertou formatação do tag mifare sendo mandado para o EZRemote, agora sempre 8 dígitos com zeros na esquerda.</w:t>
-      </w:r>
-    </w:p>
-    <w:p>
-      <w:pPr>
-        <w:pStyle w:val="ListParagraph"/>
-        <w:numPr>
-          <w:ilvl w:val="0"/>
-          <w:numId w:val="17"/>
-        </w:numPr>
-        <w:rPr>
-          <w:lang w:val="pt-BR"/>
-        </w:rPr>
-      </w:pPr>
-      <w:r>
-        <w:rPr>
-          <w:lang w:val="pt-BR"/>
-        </w:rPr>
-        <w:t xml:space="preserve">EZserver.DLL – Bombas GNV não limpa mais os tags depois authorize timeout </w:t>
-      </w:r>
-    </w:p>
-    <w:p>
-      <w:pPr>
-        <w:pStyle w:val="ListParagraph"/>
-        <w:numPr>
-          <w:ilvl w:val="0"/>
-          <w:numId w:val="17"/>
-        </w:numPr>
-        <w:rPr>
-          <w:lang w:val="pt-BR"/>
-        </w:rPr>
-      </w:pPr>
-      <w:r>
-        <w:rPr>
-          <w:lang w:val="pt-BR"/>
-        </w:rPr>
-        <w:t xml:space="preserve">Firmware 2639 – Melhor tratamento de erros e recuperação de leitor </w:t>
-      </w:r>
-      <w:r>
-        <w:rPr>
-          <w:lang w:val="pt-BR"/>
-        </w:rPr>
-        <w:t>M</w:t>
-      </w:r>
-      <w:r>
-        <w:rPr>
-          <w:lang w:val="pt-BR"/>
-        </w:rPr>
-        <w:t xml:space="preserve">ifare </w:t>
-      </w:r>
-    </w:p>
-    <w:p>
-      <w:pPr>
-        <w:pStyle w:val="ListParagraph"/>
-        <w:numPr>
-          <w:ilvl w:val="0"/>
-          <w:numId w:val="17"/>
-        </w:numPr>
-        <w:rPr>
-          <w:lang w:val="pt-BR"/>
-        </w:rPr>
-      </w:pPr>
-      <w:r>
-        <w:rPr>
-          <w:lang w:val="pt-BR"/>
-        </w:rPr>
-        <w:t xml:space="preserve">Firmware 2639 – Funciona com </w:t>
-      </w:r>
-      <w:r>
-        <w:rPr>
-          <w:lang w:val="pt-BR"/>
-        </w:rPr>
-        <w:t xml:space="preserve">leitor mifare 1.0 </w:t>
-      </w:r>
-    </w:p>
-    <w:p>
-      <w:pPr>
-        <w:pStyle w:val="ListParagraph"/>
-        <w:numPr>
-          <w:ilvl w:val="0"/>
-          <w:numId w:val="17"/>
-        </w:numPr>
-        <w:rPr>
-          <w:lang w:val="pt-BR"/>
-        </w:rPr>
-      </w:pPr>
-      <w:r>
-        <w:rPr>
-          <w:lang w:val="pt-BR"/>
-        </w:rPr>
         <w:t>EZEmbedded.B2G EZCoordEmb.B2G – incluído no pacote de instalação.</w:t>
       </w:r>
     </w:p>
@@ -2221,203 +2351,583 @@
         <w:rPr>
           <w:lang w:val="pt-BR"/>
         </w:rPr>
+        <w:t xml:space="preserve">EZServer.dll – gravação de temperatura no banco SQLite agora funcionando. </w:t>
+      </w:r>
+    </w:p>
+    <w:p>
+      <w:pPr>
+        <w:pStyle w:val="ListParagraph"/>
+        <w:numPr>
+          <w:ilvl w:val="0"/>
+          <w:numId w:val="11"/>
+        </w:numPr>
+        <w:rPr>
+          <w:lang w:val="pt-BR"/>
+        </w:rPr>
+      </w:pPr>
+      <w:r>
+        <w:rPr>
+          <w:lang w:val="pt-BR"/>
+        </w:rPr>
+        <w:t>EZServer.dll – melhorais na gravação de logs para facilitar Pen Drive etc. no Plus/2GS</w:t>
+      </w:r>
+    </w:p>
+    <w:p>
+      <w:pPr>
+        <w:pStyle w:val="ListParagraph"/>
+        <w:numPr>
+          <w:ilvl w:val="0"/>
+          <w:numId w:val="11"/>
+        </w:numPr>
+        <w:rPr>
+          <w:lang w:val="pt-BR"/>
+        </w:rPr>
+      </w:pPr>
+      <w:r>
+        <w:rPr>
+          <w:lang w:val="pt-BR"/>
+        </w:rPr>
+        <w:t xml:space="preserve">EZConfig.ini – mudanças nos valores de default e </w:t>
+      </w:r>
+      <w:r>
+        <w:rPr>
+          <w:lang w:val="pt-BR"/>
+        </w:rPr>
+        <w:t>ranges.</w:t>
+      </w:r>
+    </w:p>
+    <w:p>
+      <w:pPr>
+        <w:pStyle w:val="ListParagraph"/>
+        <w:numPr>
+          <w:ilvl w:val="0"/>
+          <w:numId w:val="11"/>
+        </w:numPr>
+        <w:rPr>
+          <w:lang w:val="pt-BR"/>
+        </w:rPr>
+      </w:pPr>
+      <w:r>
+        <w:rPr>
+          <w:lang w:val="pt-BR"/>
+        </w:rPr>
+        <w:t xml:space="preserve">EZTerm.ini – </w:t>
+      </w:r>
+      <w:r>
+        <w:rPr>
+          <w:lang w:val="pt-BR"/>
+        </w:rPr>
+        <w:t>inclui</w:t>
+      </w:r>
+      <w:r>
+        <w:rPr>
+          <w:lang w:val="pt-BR"/>
+        </w:rPr>
+        <w:t xml:space="preserve"> quick code de produtos </w:t>
+      </w:r>
+    </w:p>
+    <w:p>
+      <w:pPr>
+        <w:pStyle w:val="ListParagraph"/>
+        <w:numPr>
+          <w:ilvl w:val="0"/>
+          <w:numId w:val="11"/>
+        </w:numPr>
+        <w:rPr>
+          <w:lang w:val="pt-BR"/>
+        </w:rPr>
+      </w:pPr>
+      <w:r>
+        <w:rPr>
+          <w:lang w:val="pt-BR"/>
+        </w:rPr>
+        <w:t>LT.DLL – novo driver par</w:t>
+      </w:r>
+      <w:r>
+        <w:rPr>
+          <w:lang w:val="pt-BR"/>
+        </w:rPr>
+        <w:t xml:space="preserve">a LEPAM ARLA bomba e firmware 2628 </w:t>
+      </w:r>
+    </w:p>
+    <w:p>
+      <w:pPr>
+        <w:rPr>
+          <w:lang w:val="pt-BR"/>
+        </w:rPr>
+      </w:pPr>
+    </w:p>
+    <w:p>
+      <w:pPr>
+        <w:pStyle w:val="Heading2"/>
+        <w:rPr>
+          <w:lang w:val="pt-BR"/>
+        </w:rPr>
+      </w:pPr>
+      <w:r>
+        <w:rPr>
+          <w:lang w:val="pt-BR"/>
+        </w:rPr>
+        <w:t xml:space="preserve">Correções desde 25b73B6 </w:t>
+      </w:r>
+    </w:p>
+    <w:p>
+      <w:pPr>
+        <w:pStyle w:val="ListParagraph"/>
+        <w:numPr>
+          <w:ilvl w:val="0"/>
+          <w:numId w:val="11"/>
+        </w:numPr>
+        <w:rPr>
+          <w:lang w:val="pt-BR"/>
+        </w:rPr>
+      </w:pPr>
+      <w:r>
+        <w:rPr>
+          <w:lang w:val="pt-BR"/>
+        </w:rPr>
+        <w:t>EZServer.dll – PutValue para arqui</w:t>
+      </w:r>
+      <w:r>
+        <w:rPr>
+          <w:lang w:val="pt-BR"/>
+        </w:rPr>
+        <w:t xml:space="preserve">vos INI grande fazendo ‘segment violation’ </w:t>
+      </w:r>
+    </w:p>
+    <w:p>
+      <w:pPr>
+        <w:pStyle w:val="ListParagraph"/>
+        <w:numPr>
+          <w:ilvl w:val="0"/>
+          <w:numId w:val="11"/>
+        </w:numPr>
+        <w:rPr>
+          <w:lang w:val="pt-BR"/>
+        </w:rPr>
+      </w:pPr>
+      <w:r>
+        <w:rPr>
+          <w:lang w:val="pt-BR"/>
+        </w:rPr>
+        <w:t>EZServer.dll – validação quando apagar Products, Attendants e CardClients para mante</w:t>
+      </w:r>
+      <w:r>
+        <w:rPr>
+          <w:lang w:val="pt-BR"/>
+        </w:rPr>
+        <w:t>r</w:t>
+      </w:r>
+      <w:r>
+        <w:rPr>
+          <w:lang w:val="pt-BR"/>
+        </w:rPr>
+        <w:t xml:space="preserve"> integridade do banco SQLite. </w:t>
+      </w:r>
+    </w:p>
+    <w:p>
+      <w:pPr>
+        <w:pStyle w:val="ListParagraph"/>
+        <w:numPr>
+          <w:ilvl w:val="0"/>
+          <w:numId w:val="11"/>
+        </w:numPr>
+        <w:rPr>
+          <w:lang w:val="pt-BR"/>
+        </w:rPr>
+      </w:pPr>
+      <w:r>
+        <w:rPr>
+          <w:lang w:val="pt-BR"/>
+        </w:rPr>
+        <w:t>EZServer.dll – melhor gerenciamento de sockets sem uso etc. para evitar vazamento de memória</w:t>
+      </w:r>
+      <w:r>
+        <w:rPr>
+          <w:lang w:val="pt-BR"/>
+        </w:rPr>
+        <w:t xml:space="preserve"> e recursos</w:t>
+      </w:r>
+      <w:r>
+        <w:rPr>
+          <w:lang w:val="pt-BR"/>
+        </w:rPr>
+        <w:t>.</w:t>
+      </w:r>
+    </w:p>
+    <w:p>
+      <w:pPr>
+        <w:pStyle w:val="ListParagraph"/>
+        <w:numPr>
+          <w:ilvl w:val="0"/>
+          <w:numId w:val="11"/>
+        </w:numPr>
+        <w:rPr>
+          <w:lang w:val="pt-BR"/>
+        </w:rPr>
+      </w:pPr>
+      <w:r>
+        <w:rPr>
+          <w:lang w:val="pt-BR"/>
+        </w:rPr>
+        <w:t xml:space="preserve">EZServer.dll – validação que o nível do tanque realmente está subindo antes de iniciar uma entrega, antes uma entrega pode ser iniciada quando a boia ficou no fundo ou preso e abastecimentos passou o volume mínimo de uma entrega. </w:t>
+      </w:r>
+    </w:p>
+    <w:p>
+      <w:pPr>
+        <w:pStyle w:val="ListParagraph"/>
+        <w:numPr>
+          <w:ilvl w:val="0"/>
+          <w:numId w:val="11"/>
+        </w:numPr>
+        <w:rPr>
+          <w:lang w:val="pt-BR"/>
+        </w:rPr>
+      </w:pPr>
+      <w:r>
+        <w:rPr>
+          <w:lang w:val="pt-BR"/>
+        </w:rPr>
+        <w:t>EZServer.dll – melhorias no processo de reserva</w:t>
+      </w:r>
+      <w:r>
+        <w:rPr>
+          <w:lang w:val="pt-BR"/>
+        </w:rPr>
+        <w:t>s</w:t>
+      </w:r>
+      <w:r>
+        <w:rPr>
+          <w:lang w:val="pt-BR"/>
+        </w:rPr>
+        <w:t xml:space="preserve"> etc. para melhora </w:t>
+      </w:r>
+      <w:r>
+        <w:rPr>
+          <w:lang w:val="pt-BR"/>
+        </w:rPr>
+        <w:t>a integração</w:t>
+      </w:r>
+      <w:r>
+        <w:rPr>
+          <w:lang w:val="pt-BR"/>
+        </w:rPr>
+        <w:t xml:space="preserve"> com EZConnect.</w:t>
+      </w:r>
+    </w:p>
+    <w:p>
+      <w:pPr>
+        <w:pStyle w:val="ListParagraph"/>
+        <w:numPr>
+          <w:ilvl w:val="0"/>
+          <w:numId w:val="11"/>
+        </w:numPr>
+        <w:rPr>
+          <w:lang w:val="pt-BR"/>
+        </w:rPr>
+      </w:pPr>
+      <w:r>
+        <w:rPr>
+          <w:lang w:val="pt-BR"/>
+        </w:rPr>
+        <w:t>EZ2Serial.dll – melhor tratamento de sockets sem uso etc. para evitar vazamento de memória</w:t>
+      </w:r>
+      <w:r>
+        <w:rPr>
+          <w:lang w:val="pt-BR"/>
+        </w:rPr>
+        <w:t xml:space="preserve"> </w:t>
+      </w:r>
+      <w:r>
+        <w:rPr>
+          <w:lang w:val="pt-BR"/>
+        </w:rPr>
+        <w:t>e recursos</w:t>
+      </w:r>
+      <w:r>
+        <w:rPr>
+          <w:lang w:val="pt-BR"/>
+        </w:rPr>
+        <w:t>.</w:t>
+      </w:r>
+    </w:p>
+    <w:p>
+      <w:pPr>
+        <w:pStyle w:val="ListParagraph"/>
+        <w:numPr>
+          <w:ilvl w:val="0"/>
+          <w:numId w:val="11"/>
+        </w:numPr>
+        <w:rPr>
+          <w:lang w:val="pt-BR"/>
+        </w:rPr>
+      </w:pPr>
+      <w:r>
+        <w:rPr>
+          <w:lang w:val="pt-BR"/>
+        </w:rPr>
+        <w:t xml:space="preserve">Gilbarco.dll – melhorias no tratamento de presets e preços temporários para </w:t>
+      </w:r>
+      <w:r>
+        <w:rPr>
+          <w:lang w:val="pt-BR"/>
+        </w:rPr>
+        <w:t>melhora a integração com EZConnect.</w:t>
+      </w:r>
+    </w:p>
+    <w:p>
+      <w:pPr>
+        <w:pStyle w:val="ListParagraph"/>
+        <w:numPr>
+          <w:ilvl w:val="0"/>
+          <w:numId w:val="11"/>
+        </w:numPr>
+        <w:rPr>
+          <w:lang w:val="pt-BR"/>
+        </w:rPr>
+      </w:pPr>
+      <w:r>
+        <w:rPr>
+          <w:lang w:val="pt-BR"/>
+        </w:rPr>
+        <w:t>Wayne.dll - melhorias no tratamento de presets e preços temporários para melhora a integração com EZConnect, correção na verificação do total de um abastecimento para não rejeitar e gerar offline erradamente.</w:t>
+      </w:r>
+    </w:p>
+    <w:p>
+      <w:pPr>
+        <w:pStyle w:val="ListParagraph"/>
+        <w:numPr>
+          <w:ilvl w:val="0"/>
+          <w:numId w:val="11"/>
+        </w:numPr>
+        <w:rPr>
+          <w:lang w:val="pt-BR"/>
+        </w:rPr>
+      </w:pPr>
+      <w:r>
+        <w:rPr>
+          <w:lang w:val="pt-BR"/>
+        </w:rPr>
+        <w:t>Firmware EZIbr2G – melhorias na sequência de polling das sondas e sensores para ler os nível e estado com mais frequência.</w:t>
+      </w:r>
+    </w:p>
+    <w:p>
+      <w:pPr>
+        <w:pStyle w:val="ListParagraph"/>
+        <w:numPr>
+          <w:ilvl w:val="0"/>
+          <w:numId w:val="11"/>
+        </w:numPr>
+        <w:rPr>
+          <w:lang w:val="pt-BR"/>
+        </w:rPr>
+      </w:pPr>
+      <w:r>
+        <w:rPr>
+          <w:lang w:val="pt-BR"/>
+        </w:rPr>
+        <w:t>Firmware EZMod, EZRemote - Detectação de T</w:t>
+      </w:r>
+      <w:r>
+        <w:rPr>
+          <w:lang w:val="pt-BR"/>
+        </w:rPr>
+        <w:t>x</w:t>
+      </w:r>
+      <w:r>
+        <w:rPr>
+          <w:lang w:val="pt-BR"/>
+        </w:rPr>
+        <w:t>Timeout causando a falta de resposta para o PumpDrv</w:t>
+      </w:r>
+      <w:r>
+        <w:rPr>
+          <w:lang w:val="pt-BR"/>
+        </w:rPr>
+        <w:t>.</w:t>
+      </w:r>
+    </w:p>
+    <w:p>
+      <w:pPr>
+        <w:pStyle w:val="ListParagraph"/>
+        <w:numPr>
+          <w:ilvl w:val="0"/>
+          <w:numId w:val="11"/>
+        </w:numPr>
+        <w:rPr>
+          <w:lang w:val="pt-BR"/>
+        </w:rPr>
+      </w:pPr>
+      <w:r>
+        <w:rPr>
+          <w:lang w:val="pt-BR"/>
+        </w:rPr>
+        <w:t>Firmware EZMod e EZCoord – quando o PanID é o default 1234, o coordinator ZigBee não reset mais quando não consegui criar a rede com aquele PanID.</w:t>
+      </w:r>
+    </w:p>
+    <w:p>
+      <w:pPr>
+        <w:pStyle w:val="ListParagraph"/>
+        <w:numPr>
+          <w:ilvl w:val="0"/>
+          <w:numId w:val="11"/>
+        </w:numPr>
+        <w:rPr>
+          <w:lang w:val="pt-BR"/>
+        </w:rPr>
+      </w:pPr>
+      <w:r>
+        <w:rPr>
+          <w:lang w:val="pt-BR"/>
+        </w:rPr>
+        <w:t>ABL.Dll – melhorou o tratamento do estado do final de abastecimento para terminar o abastecimento mais cedo.</w:t>
+      </w:r>
+    </w:p>
+    <w:p>
+      <w:pPr>
+        <w:pStyle w:val="Heading2"/>
+        <w:rPr>
+          <w:lang w:val="pt-BR"/>
+        </w:rPr>
+      </w:pPr>
+      <w:r>
+        <w:rPr>
+          <w:lang w:val="pt-BR"/>
+        </w:rPr>
+        <w:t>Nova funcionalidade.</w:t>
+      </w:r>
+    </w:p>
+    <w:p>
+      <w:pPr>
+        <w:pStyle w:val="ListParagraph"/>
+        <w:numPr>
+          <w:ilvl w:val="0"/>
+          <w:numId w:val="8"/>
+        </w:numPr>
+        <w:rPr>
+          <w:lang w:val="pt-BR"/>
+        </w:rPr>
+      </w:pPr>
+      <w:r>
+        <w:rPr>
+          <w:lang w:val="pt-BR"/>
+        </w:rPr>
+        <w:t xml:space="preserve">Suporte para sondas e sensores </w:t>
+      </w:r>
+      <w:r>
+        <w:rPr>
+          <w:lang w:val="pt-BR"/>
+        </w:rPr>
+        <w:t>EZTech (</w:t>
+      </w:r>
+      <w:r>
+        <w:rPr>
+          <w:lang w:val="pt-BR"/>
+        </w:rPr>
+        <w:t xml:space="preserve">EZProbe </w:t>
+      </w:r>
+      <w:r>
+        <w:rPr>
+          <w:lang w:val="pt-BR"/>
+        </w:rPr>
+        <w:t xml:space="preserve">e </w:t>
+      </w:r>
+      <w:r>
+        <w:rPr>
+          <w:lang w:val="pt-BR"/>
+        </w:rPr>
+        <w:t>EZSensor)</w:t>
+      </w:r>
+      <w:r>
+        <w:rPr>
+          <w:lang w:val="pt-BR"/>
+        </w:rPr>
+        <w:t>.</w:t>
+      </w:r>
+    </w:p>
+    <w:p>
+      <w:pPr>
+        <w:pStyle w:val="ListParagraph"/>
+        <w:numPr>
+          <w:ilvl w:val="0"/>
+          <w:numId w:val="8"/>
+        </w:numPr>
+        <w:rPr>
+          <w:lang w:val="pt-BR"/>
+        </w:rPr>
+      </w:pPr>
+      <w:r>
+        <w:rPr>
+          <w:lang w:val="pt-BR"/>
+        </w:rPr>
+        <w:t xml:space="preserve">Suporte para Placa driver IBDrvOEM direto no concentrador. </w:t>
+      </w:r>
+    </w:p>
+    <w:p>
+      <w:pPr>
+        <w:pStyle w:val="ListParagraph"/>
+        <w:numPr>
+          <w:ilvl w:val="0"/>
+          <w:numId w:val="8"/>
+        </w:numPr>
+        <w:rPr>
+          <w:lang w:val="pt-BR"/>
+        </w:rPr>
+      </w:pPr>
+      <w:r>
+        <w:rPr>
+          <w:lang w:val="pt-BR"/>
+        </w:rPr>
+        <w:t>Inclusão e instalação automática</w:t>
+      </w:r>
+      <w:r>
+        <w:rPr>
+          <w:lang w:val="pt-BR"/>
+        </w:rPr>
+        <w:t xml:space="preserve"> </w:t>
+      </w:r>
+      <w:r>
+        <w:rPr>
+          <w:lang w:val="pt-BR"/>
+        </w:rPr>
+        <w:t>de EZConnect 1.0.7.2</w:t>
+      </w:r>
+    </w:p>
+    <w:p>
+      <w:pPr>
+        <w:pStyle w:val="ListParagraph"/>
+        <w:numPr>
+          <w:ilvl w:val="0"/>
+          <w:numId w:val="8"/>
+        </w:numPr>
+        <w:rPr>
+          <w:lang w:val="pt-BR"/>
+        </w:rPr>
+      </w:pPr>
+      <w:r>
+        <w:rPr>
+          <w:lang w:val="pt-BR"/>
+        </w:rPr>
         <w:lastRenderedPageBreak/>
-        <w:t xml:space="preserve">EZServer.dll – gravação de temperatura no banco SQLite agora funcionando. </w:t>
-      </w:r>
-    </w:p>
-    <w:p>
-      <w:pPr>
-        <w:pStyle w:val="ListParagraph"/>
-        <w:numPr>
-          <w:ilvl w:val="0"/>
-          <w:numId w:val="11"/>
-        </w:numPr>
-        <w:rPr>
-          <w:lang w:val="pt-BR"/>
-        </w:rPr>
-      </w:pPr>
-      <w:r>
-        <w:rPr>
-          <w:lang w:val="pt-BR"/>
-        </w:rPr>
-        <w:t>EZServer.dll – melhorais na gravação de logs para facilitar Pen Drive etc. no Plus/2GS</w:t>
-      </w:r>
-    </w:p>
-    <w:p>
-      <w:pPr>
-        <w:pStyle w:val="ListParagraph"/>
-        <w:numPr>
-          <w:ilvl w:val="0"/>
-          <w:numId w:val="11"/>
-        </w:numPr>
-        <w:rPr>
-          <w:lang w:val="pt-BR"/>
-        </w:rPr>
-      </w:pPr>
-      <w:r>
-        <w:rPr>
-          <w:lang w:val="pt-BR"/>
-        </w:rPr>
-        <w:t xml:space="preserve">EZConfig.ini – mudanças nos valores de default e </w:t>
-      </w:r>
-      <w:r>
-        <w:rPr>
-          <w:lang w:val="pt-BR"/>
-        </w:rPr>
-        <w:t>ranges.</w:t>
-      </w:r>
-    </w:p>
-    <w:p>
-      <w:pPr>
-        <w:pStyle w:val="ListParagraph"/>
-        <w:numPr>
-          <w:ilvl w:val="0"/>
-          <w:numId w:val="11"/>
-        </w:numPr>
-        <w:rPr>
-          <w:lang w:val="pt-BR"/>
-        </w:rPr>
-      </w:pPr>
-      <w:r>
-        <w:rPr>
-          <w:lang w:val="pt-BR"/>
-        </w:rPr>
-        <w:t xml:space="preserve">EZTerm.ini – </w:t>
-      </w:r>
-      <w:r>
-        <w:rPr>
-          <w:lang w:val="pt-BR"/>
-        </w:rPr>
-        <w:t>inclui</w:t>
-      </w:r>
-      <w:r>
-        <w:rPr>
-          <w:lang w:val="pt-BR"/>
-        </w:rPr>
-        <w:t xml:space="preserve"> quick code de produtos </w:t>
-      </w:r>
-    </w:p>
-    <w:p>
-      <w:pPr>
-        <w:pStyle w:val="ListParagraph"/>
-        <w:numPr>
-          <w:ilvl w:val="0"/>
-          <w:numId w:val="11"/>
-        </w:numPr>
-        <w:rPr>
-          <w:lang w:val="pt-BR"/>
-        </w:rPr>
-      </w:pPr>
-      <w:r>
-        <w:rPr>
-          <w:lang w:val="pt-BR"/>
-        </w:rPr>
-        <w:t>LT.DLL – novo driver par</w:t>
-      </w:r>
-      <w:r>
-        <w:rPr>
-          <w:lang w:val="pt-BR"/>
-        </w:rPr>
-        <w:t xml:space="preserve">a LEPAM ARLA bomba e firmware 2628 </w:t>
-      </w:r>
-    </w:p>
-    <w:p>
-      <w:pPr>
-        <w:rPr>
-          <w:lang w:val="pt-BR"/>
-        </w:rPr>
-      </w:pPr>
-    </w:p>
-    <w:p>
-      <w:pPr>
-        <w:pStyle w:val="Heading2"/>
-        <w:rPr>
-          <w:lang w:val="pt-BR"/>
-        </w:rPr>
-      </w:pPr>
-      <w:r>
-        <w:rPr>
-          <w:lang w:val="pt-BR"/>
-        </w:rPr>
-        <w:t xml:space="preserve">Correções desde 25b73B6 </w:t>
-      </w:r>
-    </w:p>
-    <w:p>
-      <w:pPr>
-        <w:pStyle w:val="ListParagraph"/>
-        <w:numPr>
-          <w:ilvl w:val="0"/>
-          <w:numId w:val="11"/>
-        </w:numPr>
-        <w:rPr>
-          <w:lang w:val="pt-BR"/>
-        </w:rPr>
-      </w:pPr>
-      <w:r>
-        <w:rPr>
-          <w:lang w:val="pt-BR"/>
-        </w:rPr>
-        <w:t>EZServer.dll – PutValue para arqui</w:t>
-      </w:r>
-      <w:r>
-        <w:rPr>
-          <w:lang w:val="pt-BR"/>
-        </w:rPr>
-        <w:t xml:space="preserve">vos INI grande fazendo ‘segment violation’ </w:t>
-      </w:r>
-    </w:p>
-    <w:p>
-      <w:pPr>
-        <w:pStyle w:val="ListParagraph"/>
-        <w:numPr>
-          <w:ilvl w:val="0"/>
-          <w:numId w:val="11"/>
-        </w:numPr>
-        <w:rPr>
-          <w:lang w:val="pt-BR"/>
-        </w:rPr>
-      </w:pPr>
-      <w:r>
-        <w:rPr>
-          <w:lang w:val="pt-BR"/>
-        </w:rPr>
-        <w:t>EZServer.dll – validação quando apagar Products, Attendants e CardClients para mante</w:t>
-      </w:r>
-      <w:r>
-        <w:rPr>
-          <w:lang w:val="pt-BR"/>
-        </w:rPr>
-        <w:t>r</w:t>
-      </w:r>
-      <w:r>
-        <w:rPr>
-          <w:lang w:val="pt-BR"/>
-        </w:rPr>
-        <w:t xml:space="preserve"> integridade do banco SQLite. </w:t>
-      </w:r>
-    </w:p>
-    <w:p>
-      <w:pPr>
-        <w:pStyle w:val="ListParagraph"/>
-        <w:numPr>
-          <w:ilvl w:val="0"/>
-          <w:numId w:val="11"/>
-        </w:numPr>
-        <w:rPr>
-          <w:lang w:val="pt-BR"/>
-        </w:rPr>
-      </w:pPr>
-      <w:r>
-        <w:rPr>
-          <w:lang w:val="pt-BR"/>
-        </w:rPr>
-        <w:t>EZServer.dll – melhor gerenciamento de sockets sem uso etc. para evitar vazamento de memória</w:t>
-      </w:r>
-      <w:r>
-        <w:rPr>
-          <w:lang w:val="pt-BR"/>
-        </w:rPr>
-        <w:t xml:space="preserve"> e recursos</w:t>
+        <w:t>Verificação</w:t>
+      </w:r>
+      <w:r>
+        <w:rPr>
+          <w:lang w:val="pt-BR"/>
+        </w:rPr>
+        <w:t xml:space="preserve"> d</w:t>
+      </w:r>
+      <w:r>
+        <w:rPr>
+          <w:lang w:val="pt-BR"/>
+        </w:rPr>
+        <w:t xml:space="preserve">o tipo de </w:t>
+      </w:r>
+      <w:r>
+        <w:rPr>
+          <w:lang w:val="pt-BR"/>
+        </w:rPr>
+        <w:t>produto antes de fazer upgrade etc</w:t>
       </w:r>
       <w:r>
         <w:rPr>
@@ -2425,83 +2935,395 @@
         </w:rPr>
         <w:t>.</w:t>
       </w:r>
-    </w:p>
-    <w:p>
-      <w:pPr>
-        <w:pStyle w:val="ListParagraph"/>
-        <w:numPr>
-          <w:ilvl w:val="0"/>
-          <w:numId w:val="11"/>
-        </w:numPr>
-        <w:rPr>
-          <w:lang w:val="pt-BR"/>
-        </w:rPr>
-      </w:pPr>
-      <w:r>
-        <w:rPr>
-          <w:lang w:val="pt-BR"/>
-        </w:rPr>
-        <w:t xml:space="preserve">EZServer.dll – validação que o nível do tanque realmente está subindo antes de iniciar uma entrega, antes uma entrega pode ser iniciada quando a boia ficou no fundo ou preso e abastecimentos passou o volume mínimo de uma entrega. </w:t>
-      </w:r>
-    </w:p>
-    <w:p>
-      <w:pPr>
-        <w:pStyle w:val="ListParagraph"/>
-        <w:numPr>
-          <w:ilvl w:val="0"/>
-          <w:numId w:val="11"/>
-        </w:numPr>
-        <w:rPr>
-          <w:lang w:val="pt-BR"/>
-        </w:rPr>
-      </w:pPr>
-      <w:r>
-        <w:rPr>
-          <w:lang w:val="pt-BR"/>
-        </w:rPr>
-        <w:t>EZServer.dll – melhorias no processo de reserva</w:t>
-      </w:r>
-      <w:r>
-        <w:rPr>
-          <w:lang w:val="pt-BR"/>
-        </w:rPr>
-        <w:t>s</w:t>
-      </w:r>
-      <w:r>
-        <w:rPr>
-          <w:lang w:val="pt-BR"/>
-        </w:rPr>
-        <w:t xml:space="preserve"> etc. para melhora </w:t>
-      </w:r>
-      <w:r>
-        <w:rPr>
-          <w:lang w:val="pt-BR"/>
-        </w:rPr>
-        <w:t>a integração</w:t>
-      </w:r>
-      <w:r>
-        <w:rPr>
-          <w:lang w:val="pt-BR"/>
-        </w:rPr>
-        <w:t xml:space="preserve"> com EZConnect.</w:t>
-      </w:r>
-    </w:p>
-    <w:p>
-      <w:pPr>
-        <w:pStyle w:val="ListParagraph"/>
-        <w:numPr>
-          <w:ilvl w:val="0"/>
-          <w:numId w:val="11"/>
-        </w:numPr>
-        <w:rPr>
-          <w:lang w:val="pt-BR"/>
-        </w:rPr>
-      </w:pPr>
-      <w:r>
-        <w:rPr>
-          <w:lang w:val="pt-BR"/>
-        </w:rPr>
-        <w:t>EZ2Serial.dll – melhor tratamento de sockets sem uso etc. para evitar vazamento de memória</w:t>
+      <w:r>
+        <w:rPr>
+          <w:lang w:val="pt-BR"/>
+        </w:rPr>
+        <w:t xml:space="preserve"> para </w:t>
+      </w:r>
+      <w:r>
+        <w:rPr>
+          <w:lang w:val="pt-BR"/>
+        </w:rPr>
+        <w:t>evitar</w:t>
+      </w:r>
+      <w:r>
+        <w:rPr>
+          <w:lang w:val="pt-BR"/>
+        </w:rPr>
+        <w:t xml:space="preserve"> atualizando um Vision com firmware do Plus e </w:t>
+      </w:r>
+      <w:r>
+        <w:rPr>
+          <w:lang w:val="pt-BR"/>
+        </w:rPr>
+        <w:t>vice-versa</w:t>
+      </w:r>
+      <w:r>
+        <w:rPr>
+          <w:lang w:val="pt-BR"/>
+        </w:rPr>
+        <w:t>.</w:t>
+      </w:r>
+    </w:p>
+    <w:p>
+      <w:pPr>
+        <w:pStyle w:val="ListParagraph"/>
+        <w:numPr>
+          <w:ilvl w:val="0"/>
+          <w:numId w:val="8"/>
+        </w:numPr>
+        <w:rPr>
+          <w:lang w:val="pt-BR"/>
+        </w:rPr>
+      </w:pPr>
+      <w:r>
+        <w:rPr>
+          <w:lang w:val="pt-BR"/>
+        </w:rPr>
+        <w:t xml:space="preserve">EZIPConfig </w:t>
+      </w:r>
+      <w:r>
+        <w:rPr>
+          <w:lang w:val="pt-BR"/>
+        </w:rPr>
+        <w:t>e EZLicense modificado para aceitar o paste da chave inteira.</w:t>
+      </w:r>
+    </w:p>
+    <w:p>
+      <w:pPr>
+        <w:pStyle w:val="ListParagraph"/>
+        <w:numPr>
+          <w:ilvl w:val="0"/>
+          <w:numId w:val="8"/>
+        </w:numPr>
+        <w:rPr>
+          <w:lang w:val="pt-BR"/>
+        </w:rPr>
+      </w:pPr>
+      <w:r>
+        <w:rPr>
+          <w:lang w:val="pt-BR"/>
+        </w:rPr>
+        <w:t>Novo parâmetro no EZServer.ini “</w:t>
+      </w:r>
+      <w:r>
+        <w:rPr>
+          <w:lang w:val="pt-BR"/>
+        </w:rPr>
+        <w:t>PriceResetDelay</w:t>
+      </w:r>
+      <w:r>
+        <w:rPr>
+          <w:lang w:val="pt-BR"/>
+        </w:rPr>
+        <w:t xml:space="preserve">” que é um </w:t>
+      </w:r>
+      <w:r>
+        <w:rPr>
+          <w:lang w:val="pt-BR"/>
+        </w:rPr>
+        <w:t xml:space="preserve">delay em segundos </w:t>
+      </w:r>
+      <w:r>
+        <w:rPr>
+          <w:lang w:val="pt-BR"/>
+        </w:rPr>
+        <w:t>de man</w:t>
+      </w:r>
+      <w:r>
+        <w:rPr>
+          <w:lang w:val="pt-BR"/>
+        </w:rPr>
+        <w:t>ter</w:t>
+      </w:r>
+      <w:r>
+        <w:rPr>
+          <w:lang w:val="pt-BR"/>
+        </w:rPr>
+        <w:t xml:space="preserve"> a </w:t>
+      </w:r>
+      <w:r>
+        <w:rPr>
+          <w:lang w:val="pt-BR"/>
+        </w:rPr>
+        <w:t>último</w:t>
+      </w:r>
+      <w:r>
+        <w:rPr>
+          <w:lang w:val="pt-BR"/>
+        </w:rPr>
+        <w:t xml:space="preserve"> preço praticado no display da bomba</w:t>
+      </w:r>
+      <w:r>
+        <w:rPr>
+          <w:lang w:val="pt-BR"/>
+        </w:rPr>
+        <w:t>, antes de mandar um novo preço, que as vezes vai zerar o display.</w:t>
+      </w:r>
+    </w:p>
+    <w:p>
+      <w:pPr>
+        <w:pStyle w:val="ListParagraph"/>
+        <w:numPr>
+          <w:ilvl w:val="0"/>
+          <w:numId w:val="8"/>
+        </w:numPr>
+        <w:rPr>
+          <w:lang w:val="pt-BR"/>
+        </w:rPr>
+      </w:pPr>
+      <w:r>
+        <w:rPr>
+          <w:lang w:val="pt-BR"/>
+        </w:rPr>
+        <w:t>Acrescentou informações no config.ini gerado pelo EZExtra</w:t>
+      </w:r>
+      <w:r>
+        <w:rPr>
+          <w:lang w:val="pt-BR"/>
+        </w:rPr>
+        <w:t xml:space="preserve">ct, para facilitar reinstalação/configuração. </w:t>
+      </w:r>
+    </w:p>
+    <w:p>
+      <w:pPr>
+        <w:pStyle w:val="ListParagraph"/>
+        <w:ind w:left="1440"/>
+        <w:rPr>
+          <w:lang w:val="en-NZ"/>
+        </w:rPr>
+      </w:pPr>
+      <w:r>
+        <w:rPr>
+          <w:lang w:val="en-NZ"/>
+        </w:rPr>
+        <w:t>[Application]</w:t>
+      </w:r>
+    </w:p>
+    <w:p>
+      <w:pPr>
+        <w:pStyle w:val="ListParagraph"/>
+        <w:ind w:left="1440"/>
+        <w:rPr>
+          <w:lang w:val="en-NZ"/>
+        </w:rPr>
+      </w:pPr>
+      <w:proofErr w:type="spellStart"/>
+      <w:r>
+        <w:rPr>
+          <w:lang w:val="en-NZ"/>
+        </w:rPr>
+        <w:t>IPAddress</w:t>
+      </w:r>
+      <w:proofErr w:type="spellEnd"/>
+      <w:r>
+        <w:rPr>
+          <w:lang w:val="en-NZ"/>
+        </w:rPr>
+        <w:t>=192.168.1.111</w:t>
+      </w:r>
+    </w:p>
+    <w:p>
+      <w:pPr>
+        <w:pStyle w:val="ListParagraph"/>
+        <w:ind w:left="1440"/>
+        <w:rPr>
+          <w:lang w:val="en-NZ"/>
+        </w:rPr>
+      </w:pPr>
+      <w:proofErr w:type="spellStart"/>
+      <w:r>
+        <w:rPr>
+          <w:lang w:val="en-NZ"/>
+        </w:rPr>
+        <w:t>NetMask</w:t>
+      </w:r>
+      <w:proofErr w:type="spellEnd"/>
+      <w:r>
+        <w:rPr>
+          <w:lang w:val="en-NZ"/>
+        </w:rPr>
+        <w:t>=255.255.255.0</w:t>
+      </w:r>
+    </w:p>
+    <w:p>
+      <w:pPr>
+        <w:pStyle w:val="ListParagraph"/>
+        <w:ind w:left="1440"/>
+        <w:rPr>
+          <w:lang w:val="en-NZ"/>
+        </w:rPr>
+      </w:pPr>
+      <w:r>
+        <w:rPr>
+          <w:lang w:val="en-NZ"/>
+        </w:rPr>
+        <w:t>Gateway=192.168.1.1</w:t>
+      </w:r>
+    </w:p>
+    <w:p>
+      <w:pPr>
+        <w:pStyle w:val="ListParagraph"/>
+        <w:ind w:left="1440"/>
+        <w:rPr>
+          <w:lang w:val="en-NZ"/>
+        </w:rPr>
+      </w:pPr>
+      <w:proofErr w:type="spellStart"/>
+      <w:r>
+        <w:rPr>
+          <w:lang w:val="en-NZ"/>
+        </w:rPr>
+        <w:t>DNSServer</w:t>
+      </w:r>
+      <w:proofErr w:type="spellEnd"/>
+      <w:r>
+        <w:rPr>
+          <w:lang w:val="en-NZ"/>
+        </w:rPr>
+        <w:t>=8.8.8.8</w:t>
+      </w:r>
+    </w:p>
+    <w:p>
+      <w:pPr>
+        <w:pStyle w:val="ListParagraph"/>
+        <w:ind w:left="1440"/>
+        <w:rPr>
+          <w:lang w:val="pt-BR"/>
+        </w:rPr>
+      </w:pPr>
+      <w:r>
+        <w:rPr>
+          <w:lang w:val="pt-BR"/>
+        </w:rPr>
+        <w:t>DHCP=No</w:t>
+      </w:r>
+    </w:p>
+    <w:p>
+      <w:pPr>
+        <w:pStyle w:val="ListParagraph"/>
+        <w:ind w:left="1440"/>
+        <w:rPr>
+          <w:lang w:val="pt-BR"/>
+        </w:rPr>
+      </w:pPr>
+      <w:r>
+        <w:rPr>
+          <w:lang w:val="pt-BR"/>
+        </w:rPr>
+        <w:t>NetworkName=EZServerCE</w:t>
+      </w:r>
+    </w:p>
+    <w:p>
+      <w:pPr>
+        <w:pStyle w:val="ListParagraph"/>
+        <w:ind w:left="1440"/>
+        <w:rPr>
+          <w:lang w:val="pt-BR"/>
+        </w:rPr>
+      </w:pPr>
+      <w:r>
+        <w:rPr>
+          <w:lang w:val="pt-BR"/>
+        </w:rPr>
+        <w:t>LicenseKey=275C-AE59-EABE-F48F-A01E-E178</w:t>
+      </w:r>
+    </w:p>
+    <w:p>
+      <w:pPr>
+        <w:pStyle w:val="ListParagraph"/>
+        <w:ind w:left="1440"/>
+        <w:rPr>
+          <w:lang w:val="pt-BR"/>
+        </w:rPr>
+      </w:pPr>
+      <w:r>
+        <w:rPr>
+          <w:lang w:val="pt-BR"/>
+        </w:rPr>
+        <w:t>KeySerialNo=0079/20</w:t>
+      </w:r>
+    </w:p>
+    <w:p>
+      <w:pPr>
+        <w:pStyle w:val="ListParagraph"/>
+        <w:ind w:left="1440"/>
+        <w:rPr>
+          <w:lang w:val="pt-BR"/>
+        </w:rPr>
+      </w:pPr>
+      <w:r>
+        <w:rPr>
+          <w:lang w:val="pt-BR"/>
+        </w:rPr>
+        <w:t>SerialNo=0079/20</w:t>
+      </w:r>
+    </w:p>
+    <w:p>
+      <w:pPr>
+        <w:pStyle w:val="ListParagraph"/>
+        <w:ind w:left="1440"/>
+        <w:rPr>
+          <w:lang w:val="pt-BR"/>
+        </w:rPr>
+      </w:pPr>
+      <w:r>
+        <w:rPr>
+          <w:lang w:val="pt-BR"/>
+        </w:rPr>
+        <w:t>ExpiryDate=12/31/2099 11:59:59 PM</w:t>
+      </w:r>
+    </w:p>
+    <w:p>
+      <w:pPr>
+        <w:pStyle w:val="ListParagraph"/>
+        <w:ind w:left="1440"/>
+        <w:rPr>
+          <w:lang w:val="pt-BR"/>
+        </w:rPr>
+      </w:pPr>
+    </w:p>
+    <w:p>
+      <w:pPr>
+        <w:pStyle w:val="ListParagraph"/>
+        <w:numPr>
+          <w:ilvl w:val="0"/>
+          <w:numId w:val="8"/>
+        </w:numPr>
+        <w:rPr>
+          <w:lang w:val="pt-BR"/>
+        </w:rPr>
+      </w:pPr>
+      <w:r>
+        <w:rPr>
+          <w:lang w:val="pt-BR"/>
+        </w:rPr>
+        <w:t xml:space="preserve">Mapeamento de um leito num EZRemote para uma outra PA numa bomba provavelmente cabeado direto. Para configurar simplesmente coloca no nome do PA com o leitor #Rn aonde n é o número do PA para mapear esse leitor.  O </w:t>
+      </w:r>
+      <w:r>
+        <w:rPr>
+          <w:lang w:val="pt-BR"/>
+        </w:rPr>
+        <w:t xml:space="preserve">EZMonitor </w:t>
+      </w:r>
+      <w:r>
+        <w:rPr>
+          <w:lang w:val="pt-BR"/>
+        </w:rPr>
+        <w:t xml:space="preserve">foi </w:t>
+      </w:r>
+      <w:r>
+        <w:rPr>
+          <w:lang w:val="pt-BR"/>
+        </w:rPr>
+        <w:t>alterado para não mostrar Bombas com #R no nome</w:t>
+      </w:r>
+      <w:r>
+        <w:rPr>
+          <w:lang w:val="pt-BR"/>
+        </w:rPr>
+        <w:t>.</w:t>
       </w:r>
       <w:r>
         <w:rPr>
@@ -2509,164 +3331,6 @@
         </w:rPr>
         <w:t xml:space="preserve"> </w:t>
       </w:r>
-      <w:r>
-        <w:rPr>
-          <w:lang w:val="pt-BR"/>
-        </w:rPr>
-        <w:t>e recursos</w:t>
-      </w:r>
-      <w:r>
-        <w:rPr>
-          <w:lang w:val="pt-BR"/>
-        </w:rPr>
-        <w:t>.</w:t>
-      </w:r>
-    </w:p>
-    <w:p>
-      <w:pPr>
-        <w:pStyle w:val="ListParagraph"/>
-        <w:numPr>
-          <w:ilvl w:val="0"/>
-          <w:numId w:val="11"/>
-        </w:numPr>
-        <w:rPr>
-          <w:lang w:val="pt-BR"/>
-        </w:rPr>
-      </w:pPr>
-      <w:r>
-        <w:rPr>
-          <w:lang w:val="pt-BR"/>
-        </w:rPr>
-        <w:t xml:space="preserve">Gilbarco.dll – melhorias no tratamento de presets e preços temporários para </w:t>
-      </w:r>
-      <w:r>
-        <w:rPr>
-          <w:lang w:val="pt-BR"/>
-        </w:rPr>
-        <w:t>melhora a integração com EZConnect.</w:t>
-      </w:r>
-    </w:p>
-    <w:p>
-      <w:pPr>
-        <w:pStyle w:val="ListParagraph"/>
-        <w:numPr>
-          <w:ilvl w:val="0"/>
-          <w:numId w:val="11"/>
-        </w:numPr>
-        <w:rPr>
-          <w:lang w:val="pt-BR"/>
-        </w:rPr>
-      </w:pPr>
-      <w:r>
-        <w:rPr>
-          <w:lang w:val="pt-BR"/>
-        </w:rPr>
-        <w:t>Wayne.dll - melhorias no tratamento de presets e preços temporários para melhora a integração com EZConnect, correção na verificação do total de um abastecimento para não rejeitar e gerar offline erradamente.</w:t>
-      </w:r>
-    </w:p>
-    <w:p>
-      <w:pPr>
-        <w:pStyle w:val="ListParagraph"/>
-        <w:numPr>
-          <w:ilvl w:val="0"/>
-          <w:numId w:val="11"/>
-        </w:numPr>
-        <w:rPr>
-          <w:lang w:val="pt-BR"/>
-        </w:rPr>
-      </w:pPr>
-      <w:r>
-        <w:rPr>
-          <w:lang w:val="pt-BR"/>
-        </w:rPr>
-        <w:t>Firmware EZIbr2G – melhorias na sequência de polling das sondas e sensores para ler os nível e estado com mais frequência.</w:t>
-      </w:r>
-    </w:p>
-    <w:p>
-      <w:pPr>
-        <w:pStyle w:val="ListParagraph"/>
-        <w:numPr>
-          <w:ilvl w:val="0"/>
-          <w:numId w:val="11"/>
-        </w:numPr>
-        <w:rPr>
-          <w:lang w:val="pt-BR"/>
-        </w:rPr>
-      </w:pPr>
-      <w:r>
-        <w:rPr>
-          <w:lang w:val="pt-BR"/>
-        </w:rPr>
-        <w:t>Firmware EZMod, EZRemote - Detectação de T</w:t>
-      </w:r>
-      <w:r>
-        <w:rPr>
-          <w:lang w:val="pt-BR"/>
-        </w:rPr>
-        <w:t>x</w:t>
-      </w:r>
-      <w:r>
-        <w:rPr>
-          <w:lang w:val="pt-BR"/>
-        </w:rPr>
-        <w:t>Timeout causando a falta de resposta para o PumpDrv</w:t>
-      </w:r>
-      <w:r>
-        <w:rPr>
-          <w:lang w:val="pt-BR"/>
-        </w:rPr>
-        <w:t>.</w:t>
-      </w:r>
-    </w:p>
-    <w:p>
-      <w:pPr>
-        <w:pStyle w:val="ListParagraph"/>
-        <w:numPr>
-          <w:ilvl w:val="0"/>
-          <w:numId w:val="11"/>
-        </w:numPr>
-        <w:rPr>
-          <w:lang w:val="pt-BR"/>
-        </w:rPr>
-      </w:pPr>
-      <w:r>
-        <w:rPr>
-          <w:lang w:val="pt-BR"/>
-        </w:rPr>
-        <w:t>Firmware EZMod e EZCoord – quando o PanID é o default 1234, o coordinator ZigBee não reset mais quando não consegui criar a rede com aquele PanID.</w:t>
-      </w:r>
-    </w:p>
-    <w:p>
-      <w:pPr>
-        <w:pStyle w:val="ListParagraph"/>
-        <w:numPr>
-          <w:ilvl w:val="0"/>
-          <w:numId w:val="11"/>
-        </w:numPr>
-        <w:rPr>
-          <w:lang w:val="pt-BR"/>
-        </w:rPr>
-      </w:pPr>
-      <w:r>
-        <w:rPr>
-          <w:lang w:val="pt-BR"/>
-        </w:rPr>
-        <w:t>ABL.Dll – melhorou o tratamento do estado do final de abastecimento para terminar o abastecimento mais cedo.</w:t>
-      </w:r>
-    </w:p>
-    <w:p>
-      <w:pPr>
-        <w:pStyle w:val="Heading2"/>
-        <w:rPr>
-          <w:lang w:val="pt-BR"/>
-        </w:rPr>
-      </w:pPr>
-      <w:r>
-        <w:rPr>
-          <w:lang w:val="pt-BR"/>
-        </w:rPr>
-        <w:t>Nova funcionalidade.</w:t>
-      </w:r>
     </w:p>
     <w:p>
       <w:pPr>
@@ -2683,278 +3347,281 @@
         <w:rPr>
           <w:lang w:val="pt-BR"/>
         </w:rPr>
-        <w:t xml:space="preserve">Suporte para sondas e sensores </w:t>
-      </w:r>
-      <w:r>
-        <w:rPr>
-          <w:lang w:val="pt-BR"/>
-        </w:rPr>
-        <w:t>EZTech (</w:t>
-      </w:r>
-      <w:r>
-        <w:rPr>
-          <w:lang w:val="pt-BR"/>
-        </w:rPr>
-        <w:t xml:space="preserve">EZProbe </w:t>
-      </w:r>
-      <w:r>
-        <w:rPr>
-          <w:lang w:val="pt-BR"/>
-        </w:rPr>
-        <w:t xml:space="preserve">e </w:t>
-      </w:r>
-      <w:r>
-        <w:rPr>
-          <w:lang w:val="pt-BR"/>
-        </w:rPr>
-        <w:t>EZSensor)</w:t>
-      </w:r>
-      <w:r>
-        <w:rPr>
-          <w:lang w:val="pt-BR"/>
-        </w:rPr>
-        <w:t>.</w:t>
-      </w:r>
-    </w:p>
-    <w:p>
-      <w:pPr>
-        <w:pStyle w:val="ListParagraph"/>
-        <w:numPr>
-          <w:ilvl w:val="0"/>
-          <w:numId w:val="8"/>
-        </w:numPr>
-        <w:rPr>
-          <w:lang w:val="pt-BR"/>
-        </w:rPr>
-      </w:pPr>
-      <w:r>
-        <w:rPr>
-          <w:lang w:val="pt-BR"/>
-        </w:rPr>
-        <w:t xml:space="preserve">Suporte para Placa driver IBDrvOEM direto no concentrador. </w:t>
-      </w:r>
-    </w:p>
-    <w:p>
-      <w:pPr>
-        <w:pStyle w:val="ListParagraph"/>
-        <w:numPr>
-          <w:ilvl w:val="0"/>
-          <w:numId w:val="8"/>
-        </w:numPr>
-        <w:rPr>
-          <w:lang w:val="pt-BR"/>
-        </w:rPr>
-      </w:pPr>
-      <w:r>
-        <w:rPr>
-          <w:lang w:val="pt-BR"/>
-        </w:rPr>
-        <w:t>Inclusão e instalação automática</w:t>
-      </w:r>
-      <w:r>
-        <w:rPr>
-          <w:lang w:val="pt-BR"/>
-        </w:rPr>
-        <w:t xml:space="preserve"> </w:t>
-      </w:r>
-      <w:r>
-        <w:rPr>
-          <w:lang w:val="pt-BR"/>
-        </w:rPr>
-        <w:t>de EZConnect 1.0.7.2</w:t>
-      </w:r>
-    </w:p>
-    <w:p>
-      <w:pPr>
-        <w:pStyle w:val="ListParagraph"/>
-        <w:numPr>
-          <w:ilvl w:val="0"/>
-          <w:numId w:val="8"/>
-        </w:numPr>
-        <w:rPr>
-          <w:lang w:val="pt-BR"/>
-        </w:rPr>
-      </w:pPr>
-      <w:r>
-        <w:rPr>
-          <w:lang w:val="pt-BR"/>
-        </w:rPr>
-        <w:t>Verificação</w:t>
-      </w:r>
-      <w:r>
-        <w:rPr>
-          <w:lang w:val="pt-BR"/>
-        </w:rPr>
-        <w:t xml:space="preserve"> d</w:t>
-      </w:r>
-      <w:r>
-        <w:rPr>
-          <w:lang w:val="pt-BR"/>
-        </w:rPr>
-        <w:t xml:space="preserve">o tipo de </w:t>
-      </w:r>
-      <w:r>
-        <w:rPr>
-          <w:lang w:val="pt-BR"/>
-        </w:rPr>
-        <w:t>produto antes de fazer upgrade etc</w:t>
-      </w:r>
-      <w:r>
-        <w:rPr>
-          <w:lang w:val="pt-BR"/>
-        </w:rPr>
-        <w:t>.</w:t>
-      </w:r>
-      <w:r>
-        <w:rPr>
-          <w:lang w:val="pt-BR"/>
-        </w:rPr>
-        <w:t xml:space="preserve"> para </w:t>
-      </w:r>
-      <w:r>
-        <w:rPr>
-          <w:lang w:val="pt-BR"/>
-        </w:rPr>
-        <w:t>evitar</w:t>
-      </w:r>
-      <w:r>
-        <w:rPr>
-          <w:lang w:val="pt-BR"/>
-        </w:rPr>
-        <w:t xml:space="preserve"> atualizando um Vision com firmware do Plus e </w:t>
-      </w:r>
-      <w:r>
-        <w:rPr>
-          <w:lang w:val="pt-BR"/>
-        </w:rPr>
-        <w:t>vice-versa</w:t>
-      </w:r>
-      <w:r>
-        <w:rPr>
-          <w:lang w:val="pt-BR"/>
-        </w:rPr>
-        <w:t>.</w:t>
-      </w:r>
-    </w:p>
-    <w:p>
-      <w:pPr>
-        <w:pStyle w:val="ListParagraph"/>
-        <w:numPr>
-          <w:ilvl w:val="0"/>
-          <w:numId w:val="8"/>
-        </w:numPr>
-        <w:rPr>
-          <w:lang w:val="pt-BR"/>
-        </w:rPr>
-      </w:pPr>
-      <w:r>
-        <w:rPr>
-          <w:lang w:val="pt-BR"/>
-        </w:rPr>
-        <w:t xml:space="preserve">EZIPConfig </w:t>
-      </w:r>
-      <w:r>
-        <w:rPr>
-          <w:lang w:val="pt-BR"/>
-        </w:rPr>
-        <w:t>e EZLicense modificado para aceitar o paste da chave inteira.</w:t>
-      </w:r>
-    </w:p>
-    <w:p>
-      <w:pPr>
-        <w:pStyle w:val="ListParagraph"/>
-        <w:numPr>
-          <w:ilvl w:val="0"/>
-          <w:numId w:val="8"/>
-        </w:numPr>
-        <w:rPr>
-          <w:lang w:val="pt-BR"/>
-        </w:rPr>
-      </w:pPr>
-      <w:r>
-        <w:rPr>
-          <w:lang w:val="pt-BR"/>
-        </w:rPr>
-        <w:t>Novo parâmetro no EZServer.ini “</w:t>
-      </w:r>
-      <w:r>
-        <w:rPr>
-          <w:lang w:val="pt-BR"/>
-        </w:rPr>
-        <w:t>PriceResetDelay</w:t>
-      </w:r>
-      <w:r>
-        <w:rPr>
-          <w:lang w:val="pt-BR"/>
-        </w:rPr>
-        <w:t xml:space="preserve">” que é um </w:t>
-      </w:r>
-      <w:r>
-        <w:rPr>
-          <w:lang w:val="pt-BR"/>
-        </w:rPr>
-        <w:t xml:space="preserve">delay em segundos </w:t>
-      </w:r>
-      <w:r>
-        <w:rPr>
-          <w:lang w:val="pt-BR"/>
-        </w:rPr>
-        <w:t>de man</w:t>
-      </w:r>
-      <w:r>
-        <w:rPr>
-          <w:lang w:val="pt-BR"/>
-        </w:rPr>
-        <w:t>ter</w:t>
-      </w:r>
-      <w:r>
-        <w:rPr>
-          <w:lang w:val="pt-BR"/>
-        </w:rPr>
-        <w:t xml:space="preserve"> a </w:t>
-      </w:r>
-      <w:r>
-        <w:rPr>
-          <w:lang w:val="pt-BR"/>
-        </w:rPr>
-        <w:t>último</w:t>
-      </w:r>
-      <w:r>
-        <w:rPr>
-          <w:lang w:val="pt-BR"/>
-        </w:rPr>
-        <w:t xml:space="preserve"> preço praticado no display da bomba</w:t>
-      </w:r>
-      <w:r>
-        <w:rPr>
-          <w:lang w:val="pt-BR"/>
-        </w:rPr>
-        <w:t>, antes de mandar um novo preço, que as vezes vai zerar o display.</w:t>
-      </w:r>
-    </w:p>
-    <w:p>
-      <w:pPr>
-        <w:pStyle w:val="ListParagraph"/>
-        <w:numPr>
-          <w:ilvl w:val="0"/>
-          <w:numId w:val="8"/>
-        </w:numPr>
-        <w:rPr>
-          <w:lang w:val="pt-BR"/>
-        </w:rPr>
-      </w:pPr>
-      <w:r>
-        <w:rPr>
-          <w:lang w:val="pt-BR"/>
+        <w:t xml:space="preserve">EZ2Serial tem suporte para </w:t>
+      </w:r>
+      <w:r>
+        <w:rPr>
+          <w:lang w:val="pt-BR"/>
+        </w:rPr>
+        <w:t xml:space="preserve">protocolo TCU do Company, para permitir o concentrador ser utilizado para sistema de leitura de cartões para o mercado argentino. </w:t>
+      </w:r>
+      <w:r>
+        <w:rPr>
+          <w:lang w:val="pt-BR"/>
+        </w:rPr>
+        <w:t xml:space="preserve"> O EZ2Serial.ini tem novos seções agora. </w:t>
+      </w:r>
+    </w:p>
+    <w:p>
+      <w:pPr>
+        <w:pStyle w:val="ListParagraph"/>
+        <w:rPr>
+          <w:lang w:val="pt-BR"/>
+        </w:rPr>
+      </w:pPr>
+    </w:p>
+    <w:p>
+      <w:pPr>
+        <w:pStyle w:val="ListParagraph"/>
+        <w:ind w:left="1440"/>
+        <w:rPr>
+          <w:lang w:val="en-NZ"/>
+        </w:rPr>
+      </w:pPr>
+      <w:r>
+        <w:rPr>
+          <w:lang w:val="en-NZ"/>
+        </w:rPr>
+        <w:t xml:space="preserve">[TCU] </w:t>
+      </w:r>
+    </w:p>
+    <w:p>
+      <w:pPr>
+        <w:pStyle w:val="ListParagraph"/>
+        <w:ind w:left="1440"/>
+        <w:rPr>
+          <w:lang w:val="en-NZ"/>
+        </w:rPr>
+      </w:pPr>
+      <w:proofErr w:type="spellStart"/>
+      <w:r>
+        <w:rPr>
+          <w:lang w:val="en-NZ"/>
+        </w:rPr>
+        <w:t>BinaryTag</w:t>
+      </w:r>
+      <w:proofErr w:type="spellEnd"/>
+      <w:r>
+        <w:rPr>
+          <w:lang w:val="en-NZ"/>
+        </w:rPr>
+        <w:t>=true</w:t>
+      </w:r>
+    </w:p>
+    <w:p>
+      <w:pPr>
+        <w:pStyle w:val="ListParagraph"/>
+        <w:ind w:left="1440"/>
+        <w:rPr>
+          <w:lang w:val="en-NZ"/>
+        </w:rPr>
+      </w:pPr>
+      <w:proofErr w:type="spellStart"/>
+      <w:r>
+        <w:rPr>
+          <w:lang w:val="en-NZ"/>
+        </w:rPr>
+        <w:t>CardReadTO</w:t>
+      </w:r>
+      <w:proofErr w:type="spellEnd"/>
+      <w:r>
+        <w:rPr>
+          <w:lang w:val="en-NZ"/>
+        </w:rPr>
+        <w:t>=10</w:t>
+      </w:r>
+    </w:p>
+    <w:p>
+      <w:pPr>
+        <w:pStyle w:val="ListParagraph"/>
+        <w:ind w:left="1440"/>
+        <w:rPr>
+          <w:lang w:val="en-NZ"/>
+        </w:rPr>
+      </w:pPr>
+    </w:p>
+    <w:p>
+      <w:pPr>
+        <w:pStyle w:val="ListParagraph"/>
+        <w:ind w:left="1440"/>
+        <w:rPr>
+          <w:lang w:val="en-NZ"/>
+        </w:rPr>
+      </w:pPr>
+      <w:r>
+        <w:rPr>
+          <w:lang w:val="en-NZ"/>
+        </w:rPr>
+        <w:t xml:space="preserve">[Emulator01] </w:t>
+      </w:r>
+    </w:p>
+    <w:p>
+      <w:pPr>
+        <w:pStyle w:val="ListParagraph"/>
+        <w:ind w:left="1440"/>
+        <w:rPr>
+          <w:lang w:val="en-NZ"/>
+        </w:rPr>
+      </w:pPr>
+      <w:r>
+        <w:rPr>
+          <w:lang w:val="en-NZ"/>
+        </w:rPr>
+        <w:t>Protocol=TCU</w:t>
+      </w:r>
+    </w:p>
+    <w:p>
+      <w:pPr>
+        <w:pStyle w:val="ListParagraph"/>
+        <w:ind w:left="1440"/>
+        <w:rPr>
+          <w:lang w:val="en-NZ"/>
+        </w:rPr>
+      </w:pPr>
+      <w:r>
+        <w:rPr>
+          <w:lang w:val="en-NZ"/>
+        </w:rPr>
+        <w:t xml:space="preserve">Type=SOCKET </w:t>
+      </w:r>
+    </w:p>
+    <w:p>
+      <w:pPr>
+        <w:pStyle w:val="ListParagraph"/>
+        <w:ind w:left="1440"/>
+        <w:rPr>
+          <w:lang w:val="en-NZ"/>
+        </w:rPr>
+      </w:pPr>
+      <w:r>
+        <w:rPr>
+          <w:lang w:val="en-NZ"/>
+        </w:rPr>
+        <w:t>Port=2100</w:t>
+      </w:r>
+    </w:p>
+    <w:p>
+      <w:pPr>
+        <w:pStyle w:val="ListParagraph"/>
+        <w:ind w:left="1440"/>
+        <w:rPr>
+          <w:lang w:val="en-NZ"/>
+        </w:rPr>
+      </w:pPr>
+      <w:r>
+        <w:rPr>
+          <w:lang w:val="en-NZ"/>
+        </w:rPr>
+        <w:t>FPs=1,2,3,4</w:t>
+      </w:r>
+    </w:p>
+    <w:p>
+      <w:pPr>
+        <w:pStyle w:val="ListParagraph"/>
+        <w:ind w:left="1440"/>
+        <w:rPr>
+          <w:lang w:val="en-NZ"/>
+        </w:rPr>
+      </w:pPr>
+    </w:p>
+    <w:p>
+      <w:pPr>
+        <w:pStyle w:val="ListParagraph"/>
+        <w:ind w:left="1440"/>
+        <w:rPr>
+          <w:lang w:val="en-NZ"/>
+        </w:rPr>
+      </w:pPr>
+      <w:r>
+        <w:rPr>
+          <w:lang w:val="en-NZ"/>
+        </w:rPr>
+        <w:t xml:space="preserve">[Emulator02] </w:t>
+      </w:r>
+    </w:p>
+    <w:p>
+      <w:pPr>
+        <w:pStyle w:val="ListParagraph"/>
+        <w:ind w:left="1440"/>
+        <w:rPr>
+          <w:lang w:val="en-NZ"/>
+        </w:rPr>
+      </w:pPr>
+      <w:r>
+        <w:rPr>
+          <w:lang w:val="en-NZ"/>
+        </w:rPr>
+        <w:t>Protocol=TCU</w:t>
+      </w:r>
+    </w:p>
+    <w:p>
+      <w:pPr>
+        <w:pStyle w:val="ListParagraph"/>
+        <w:ind w:left="1440"/>
+        <w:rPr>
+          <w:lang w:val="en-NZ"/>
+        </w:rPr>
+      </w:pPr>
+      <w:r>
+        <w:rPr>
+          <w:lang w:val="en-NZ"/>
+        </w:rPr>
+        <w:t xml:space="preserve">Type=SOCKET </w:t>
+      </w:r>
+    </w:p>
+    <w:p>
+      <w:pPr>
+        <w:pStyle w:val="ListParagraph"/>
+        <w:ind w:left="1440"/>
+        <w:rPr>
+          <w:lang w:val="en-NZ"/>
+        </w:rPr>
+      </w:pPr>
+      <w:r>
+        <w:rPr>
+          <w:lang w:val="en-NZ"/>
+        </w:rPr>
+        <w:t>Port=2101</w:t>
+      </w:r>
+    </w:p>
+    <w:p>
+      <w:pPr>
+        <w:pStyle w:val="ListParagraph"/>
+        <w:ind w:left="1440"/>
+        <w:rPr>
+          <w:lang w:val="en-NZ"/>
+        </w:rPr>
+      </w:pPr>
+      <w:r>
+        <w:rPr>
+          <w:lang w:val="en-NZ"/>
+        </w:rPr>
+        <w:t>FPs=5,6</w:t>
+      </w:r>
+    </w:p>
+    <w:p>
+      <w:pPr>
+        <w:pStyle w:val="ListParagraph"/>
+        <w:ind w:left="1440"/>
+        <w:rPr>
+          <w:lang w:val="en-NZ"/>
+        </w:rPr>
+      </w:pPr>
+    </w:p>
+    <w:p>
+      <w:pPr>
+        <w:pStyle w:val="ListParagraph"/>
+        <w:ind w:left="1440"/>
+        <w:rPr>
+          <w:lang w:val="en-NZ"/>
+        </w:rPr>
+      </w:pPr>
+      <w:r>
+        <w:rPr>
+          <w:lang w:val="en-NZ"/>
         </w:rPr>
         <w:lastRenderedPageBreak/>
-        <w:t>Acrescentou informações no config.ini gerado pelo EZExtra</w:t>
-      </w:r>
-      <w:r>
-        <w:rPr>
-          <w:lang w:val="pt-BR"/>
-        </w:rPr>
-        <w:t xml:space="preserve">ct, para facilitar reinstalação/configuração. </w:t>
+        <w:t xml:space="preserve">[Emulator03] </w:t>
       </w:r>
     </w:p>
     <w:p>
@@ -2969,7 +3636,7 @@
         <w:rPr>
           <w:lang w:val="en-NZ"/>
         </w:rPr>
-        <w:t>[Application]</w:t>
+        <w:t>Protocol=TCU</w:t>
       </w:r>
     </w:p>
     <w:p>
@@ -2980,19 +3647,11 @@
           <w:lang w:val="en-NZ"/>
         </w:rPr>
       </w:pPr>
-      <w:proofErr w:type="spellStart"/>
-      <w:r>
-        <w:rPr>
-          <w:lang w:val="en-NZ"/>
-        </w:rPr>
-        <w:t>IPAddress</w:t>
-      </w:r>
-      <w:proofErr w:type="spellEnd"/>
-      <w:r>
-        <w:rPr>
-          <w:lang w:val="en-NZ"/>
-        </w:rPr>
-        <w:t>=192.168.1.111</w:t>
+      <w:r>
+        <w:rPr>
+          <w:lang w:val="en-NZ"/>
+        </w:rPr>
+        <w:t xml:space="preserve">Type=SOCKET </w:t>
       </w:r>
     </w:p>
     <w:p>
@@ -3003,19 +3662,11 @@
           <w:lang w:val="en-NZ"/>
         </w:rPr>
       </w:pPr>
-      <w:proofErr w:type="spellStart"/>
-      <w:r>
-        <w:rPr>
-          <w:lang w:val="en-NZ"/>
-        </w:rPr>
-        <w:t>NetMask</w:t>
-      </w:r>
-      <w:proofErr w:type="spellEnd"/>
-      <w:r>
-        <w:rPr>
-          <w:lang w:val="en-NZ"/>
-        </w:rPr>
-        <w:t>=255.255.255.0</w:t>
+      <w:r>
+        <w:rPr>
+          <w:lang w:val="en-NZ"/>
+        </w:rPr>
+        <w:t>Port=2102</w:t>
       </w:r>
     </w:p>
     <w:p>
@@ -3030,7 +3681,7 @@
         <w:rPr>
           <w:lang w:val="en-NZ"/>
         </w:rPr>
-        <w:t>Gateway=192.168.1.1</w:t>
+        <w:t>FPs=7,8,9,10</w:t>
       </w:r>
     </w:p>
     <w:p>
@@ -3041,527 +3692,6 @@
           <w:lang w:val="en-NZ"/>
         </w:rPr>
       </w:pPr>
-      <w:proofErr w:type="spellStart"/>
-      <w:r>
-        <w:rPr>
-          <w:lang w:val="en-NZ"/>
-        </w:rPr>
-        <w:t>DNSServer</w:t>
-      </w:r>
-      <w:proofErr w:type="spellEnd"/>
-      <w:r>
-        <w:rPr>
-          <w:lang w:val="en-NZ"/>
-        </w:rPr>
-        <w:t>=8.8.8.8</w:t>
-      </w:r>
-    </w:p>
-    <w:p>
-      <w:pPr>
-        <w:pStyle w:val="ListParagraph"/>
-        <w:ind w:left="1440"/>
-        <w:rPr>
-          <w:lang w:val="pt-BR"/>
-        </w:rPr>
-      </w:pPr>
-      <w:r>
-        <w:rPr>
-          <w:lang w:val="pt-BR"/>
-        </w:rPr>
-        <w:t>DHCP=No</w:t>
-      </w:r>
-    </w:p>
-    <w:p>
-      <w:pPr>
-        <w:pStyle w:val="ListParagraph"/>
-        <w:ind w:left="1440"/>
-        <w:rPr>
-          <w:lang w:val="pt-BR"/>
-        </w:rPr>
-      </w:pPr>
-      <w:r>
-        <w:rPr>
-          <w:lang w:val="pt-BR"/>
-        </w:rPr>
-        <w:t>NetworkName=EZServerCE</w:t>
-      </w:r>
-    </w:p>
-    <w:p>
-      <w:pPr>
-        <w:pStyle w:val="ListParagraph"/>
-        <w:ind w:left="1440"/>
-        <w:rPr>
-          <w:lang w:val="pt-BR"/>
-        </w:rPr>
-      </w:pPr>
-      <w:r>
-        <w:rPr>
-          <w:lang w:val="pt-BR"/>
-        </w:rPr>
-        <w:t>LicenseKey=275C-AE59-EABE-F48F-A01E-E178</w:t>
-      </w:r>
-    </w:p>
-    <w:p>
-      <w:pPr>
-        <w:pStyle w:val="ListParagraph"/>
-        <w:ind w:left="1440"/>
-        <w:rPr>
-          <w:lang w:val="pt-BR"/>
-        </w:rPr>
-      </w:pPr>
-      <w:r>
-        <w:rPr>
-          <w:lang w:val="pt-BR"/>
-        </w:rPr>
-        <w:t>KeySerialNo=0079/20</w:t>
-      </w:r>
-    </w:p>
-    <w:p>
-      <w:pPr>
-        <w:pStyle w:val="ListParagraph"/>
-        <w:ind w:left="1440"/>
-        <w:rPr>
-          <w:lang w:val="pt-BR"/>
-        </w:rPr>
-      </w:pPr>
-      <w:r>
-        <w:rPr>
-          <w:lang w:val="pt-BR"/>
-        </w:rPr>
-        <w:t>SerialNo=0079/20</w:t>
-      </w:r>
-    </w:p>
-    <w:p>
-      <w:pPr>
-        <w:pStyle w:val="ListParagraph"/>
-        <w:ind w:left="1440"/>
-        <w:rPr>
-          <w:lang w:val="pt-BR"/>
-        </w:rPr>
-      </w:pPr>
-      <w:r>
-        <w:rPr>
-          <w:lang w:val="pt-BR"/>
-        </w:rPr>
-        <w:t>ExpiryDate=12/31/2099 11:59:59 PM</w:t>
-      </w:r>
-    </w:p>
-    <w:p>
-      <w:pPr>
-        <w:pStyle w:val="ListParagraph"/>
-        <w:ind w:left="1440"/>
-        <w:rPr>
-          <w:lang w:val="pt-BR"/>
-        </w:rPr>
-      </w:pPr>
-    </w:p>
-    <w:p>
-      <w:pPr>
-        <w:pStyle w:val="ListParagraph"/>
-        <w:numPr>
-          <w:ilvl w:val="0"/>
-          <w:numId w:val="8"/>
-        </w:numPr>
-        <w:rPr>
-          <w:lang w:val="pt-BR"/>
-        </w:rPr>
-      </w:pPr>
-      <w:r>
-        <w:rPr>
-          <w:lang w:val="pt-BR"/>
-        </w:rPr>
-        <w:t xml:space="preserve">Mapeamento de um leito num EZRemote para uma outra PA numa bomba provavelmente cabeado direto. Para configurar simplesmente coloca no nome do PA com o leitor #Rn aonde n é o número do PA para mapear esse leitor.  O </w:t>
-      </w:r>
-      <w:r>
-        <w:rPr>
-          <w:lang w:val="pt-BR"/>
-        </w:rPr>
-        <w:t xml:space="preserve">EZMonitor </w:t>
-      </w:r>
-      <w:r>
-        <w:rPr>
-          <w:lang w:val="pt-BR"/>
-        </w:rPr>
-        <w:t xml:space="preserve">foi </w:t>
-      </w:r>
-      <w:r>
-        <w:rPr>
-          <w:lang w:val="pt-BR"/>
-        </w:rPr>
-        <w:t>alterado para não mostrar Bombas com #R no nome</w:t>
-      </w:r>
-      <w:r>
-        <w:rPr>
-          <w:lang w:val="pt-BR"/>
-        </w:rPr>
-        <w:t>.</w:t>
-      </w:r>
-      <w:r>
-        <w:rPr>
-          <w:lang w:val="pt-BR"/>
-        </w:rPr>
-        <w:t xml:space="preserve"> </w:t>
-      </w:r>
-    </w:p>
-    <w:p>
-      <w:pPr>
-        <w:pStyle w:val="ListParagraph"/>
-        <w:numPr>
-          <w:ilvl w:val="0"/>
-          <w:numId w:val="8"/>
-        </w:numPr>
-        <w:rPr>
-          <w:lang w:val="pt-BR"/>
-        </w:rPr>
-      </w:pPr>
-      <w:r>
-        <w:rPr>
-          <w:lang w:val="pt-BR"/>
-        </w:rPr>
-        <w:t xml:space="preserve">EZ2Serial tem suporte para </w:t>
-      </w:r>
-      <w:r>
-        <w:rPr>
-          <w:lang w:val="pt-BR"/>
-        </w:rPr>
-        <w:t xml:space="preserve">protocolo TCU do Company, para permitir o concentrador ser utilizado para sistema de leitura de cartões para o mercado argentino. </w:t>
-      </w:r>
-      <w:r>
-        <w:rPr>
-          <w:lang w:val="pt-BR"/>
-        </w:rPr>
-        <w:t xml:space="preserve"> O EZ2Serial.ini tem novos seções agora. </w:t>
-      </w:r>
-    </w:p>
-    <w:p>
-      <w:pPr>
-        <w:pStyle w:val="ListParagraph"/>
-        <w:rPr>
-          <w:lang w:val="pt-BR"/>
-        </w:rPr>
-      </w:pPr>
-    </w:p>
-    <w:p>
-      <w:pPr>
-        <w:pStyle w:val="ListParagraph"/>
-        <w:ind w:left="1440"/>
-        <w:rPr>
-          <w:lang w:val="en-NZ"/>
-        </w:rPr>
-      </w:pPr>
-      <w:r>
-        <w:rPr>
-          <w:lang w:val="en-NZ"/>
-        </w:rPr>
-        <w:t xml:space="preserve">[TCU] </w:t>
-      </w:r>
-    </w:p>
-    <w:p>
-      <w:pPr>
-        <w:pStyle w:val="ListParagraph"/>
-        <w:ind w:left="1440"/>
-        <w:rPr>
-          <w:lang w:val="en-NZ"/>
-        </w:rPr>
-      </w:pPr>
-      <w:proofErr w:type="spellStart"/>
-      <w:r>
-        <w:rPr>
-          <w:lang w:val="en-NZ"/>
-        </w:rPr>
-        <w:t>BinaryTag</w:t>
-      </w:r>
-      <w:proofErr w:type="spellEnd"/>
-      <w:r>
-        <w:rPr>
-          <w:lang w:val="en-NZ"/>
-        </w:rPr>
-        <w:t>=true</w:t>
-      </w:r>
-    </w:p>
-    <w:p>
-      <w:pPr>
-        <w:pStyle w:val="ListParagraph"/>
-        <w:ind w:left="1440"/>
-        <w:rPr>
-          <w:lang w:val="en-NZ"/>
-        </w:rPr>
-      </w:pPr>
-      <w:proofErr w:type="spellStart"/>
-      <w:r>
-        <w:rPr>
-          <w:lang w:val="en-NZ"/>
-        </w:rPr>
-        <w:t>CardReadTO</w:t>
-      </w:r>
-      <w:proofErr w:type="spellEnd"/>
-      <w:r>
-        <w:rPr>
-          <w:lang w:val="en-NZ"/>
-        </w:rPr>
-        <w:t>=10</w:t>
-      </w:r>
-    </w:p>
-    <w:p>
-      <w:pPr>
-        <w:pStyle w:val="ListParagraph"/>
-        <w:ind w:left="1440"/>
-        <w:rPr>
-          <w:lang w:val="en-NZ"/>
-        </w:rPr>
-      </w:pPr>
-    </w:p>
-    <w:p>
-      <w:pPr>
-        <w:pStyle w:val="ListParagraph"/>
-        <w:ind w:left="1440"/>
-        <w:rPr>
-          <w:lang w:val="en-NZ"/>
-        </w:rPr>
-      </w:pPr>
-      <w:r>
-        <w:rPr>
-          <w:lang w:val="en-NZ"/>
-        </w:rPr>
-        <w:t xml:space="preserve">[Emulator01] </w:t>
-      </w:r>
-    </w:p>
-    <w:p>
-      <w:pPr>
-        <w:pStyle w:val="ListParagraph"/>
-        <w:ind w:left="1440"/>
-        <w:rPr>
-          <w:lang w:val="en-NZ"/>
-        </w:rPr>
-      </w:pPr>
-      <w:r>
-        <w:rPr>
-          <w:lang w:val="en-NZ"/>
-        </w:rPr>
-        <w:t>Protocol=TCU</w:t>
-      </w:r>
-    </w:p>
-    <w:p>
-      <w:pPr>
-        <w:pStyle w:val="ListParagraph"/>
-        <w:ind w:left="1440"/>
-        <w:rPr>
-          <w:lang w:val="en-NZ"/>
-        </w:rPr>
-      </w:pPr>
-      <w:r>
-        <w:rPr>
-          <w:lang w:val="en-NZ"/>
-        </w:rPr>
-        <w:t xml:space="preserve">Type=SOCKET </w:t>
-      </w:r>
-    </w:p>
-    <w:p>
-      <w:pPr>
-        <w:pStyle w:val="ListParagraph"/>
-        <w:ind w:left="1440"/>
-        <w:rPr>
-          <w:lang w:val="en-NZ"/>
-        </w:rPr>
-      </w:pPr>
-      <w:r>
-        <w:rPr>
-          <w:lang w:val="en-NZ"/>
-        </w:rPr>
-        <w:t>Port=2100</w:t>
-      </w:r>
-    </w:p>
-    <w:p>
-      <w:pPr>
-        <w:pStyle w:val="ListParagraph"/>
-        <w:ind w:left="1440"/>
-        <w:rPr>
-          <w:lang w:val="en-NZ"/>
-        </w:rPr>
-      </w:pPr>
-      <w:r>
-        <w:rPr>
-          <w:lang w:val="en-NZ"/>
-        </w:rPr>
-        <w:t>FPs=1,2,3,4</w:t>
-      </w:r>
-    </w:p>
-    <w:p>
-      <w:pPr>
-        <w:pStyle w:val="ListParagraph"/>
-        <w:ind w:left="1440"/>
-        <w:rPr>
-          <w:lang w:val="en-NZ"/>
-        </w:rPr>
-      </w:pPr>
-    </w:p>
-    <w:p>
-      <w:pPr>
-        <w:pStyle w:val="ListParagraph"/>
-        <w:ind w:left="1440"/>
-        <w:rPr>
-          <w:lang w:val="en-NZ"/>
-        </w:rPr>
-      </w:pPr>
-      <w:r>
-        <w:rPr>
-          <w:lang w:val="en-NZ"/>
-        </w:rPr>
-        <w:t xml:space="preserve">[Emulator02] </w:t>
-      </w:r>
-    </w:p>
-    <w:p>
-      <w:pPr>
-        <w:pStyle w:val="ListParagraph"/>
-        <w:ind w:left="1440"/>
-        <w:rPr>
-          <w:lang w:val="en-NZ"/>
-        </w:rPr>
-      </w:pPr>
-      <w:r>
-        <w:rPr>
-          <w:lang w:val="en-NZ"/>
-        </w:rPr>
-        <w:t>Protocol=TCU</w:t>
-      </w:r>
-    </w:p>
-    <w:p>
-      <w:pPr>
-        <w:pStyle w:val="ListParagraph"/>
-        <w:ind w:left="1440"/>
-        <w:rPr>
-          <w:lang w:val="en-NZ"/>
-        </w:rPr>
-      </w:pPr>
-      <w:r>
-        <w:rPr>
-          <w:lang w:val="en-NZ"/>
-        </w:rPr>
-        <w:t xml:space="preserve">Type=SOCKET </w:t>
-      </w:r>
-    </w:p>
-    <w:p>
-      <w:pPr>
-        <w:pStyle w:val="ListParagraph"/>
-        <w:ind w:left="1440"/>
-        <w:rPr>
-          <w:lang w:val="en-NZ"/>
-        </w:rPr>
-      </w:pPr>
-      <w:r>
-        <w:rPr>
-          <w:lang w:val="en-NZ"/>
-        </w:rPr>
-        <w:t>Port=2101</w:t>
-      </w:r>
-    </w:p>
-    <w:p>
-      <w:pPr>
-        <w:pStyle w:val="ListParagraph"/>
-        <w:ind w:left="1440"/>
-        <w:rPr>
-          <w:lang w:val="en-NZ"/>
-        </w:rPr>
-      </w:pPr>
-      <w:r>
-        <w:rPr>
-          <w:lang w:val="en-NZ"/>
-        </w:rPr>
-        <w:t>FPs=5,6</w:t>
-      </w:r>
-    </w:p>
-    <w:p>
-      <w:pPr>
-        <w:pStyle w:val="ListParagraph"/>
-        <w:ind w:left="1440"/>
-        <w:rPr>
-          <w:lang w:val="en-NZ"/>
-        </w:rPr>
-      </w:pPr>
-    </w:p>
-    <w:p>
-      <w:pPr>
-        <w:pStyle w:val="ListParagraph"/>
-        <w:ind w:left="1440"/>
-        <w:rPr>
-          <w:lang w:val="en-NZ"/>
-        </w:rPr>
-      </w:pPr>
-      <w:r>
-        <w:rPr>
-          <w:lang w:val="en-NZ"/>
-        </w:rPr>
-        <w:t xml:space="preserve">[Emulator03] </w:t>
-      </w:r>
-    </w:p>
-    <w:p>
-      <w:pPr>
-        <w:pStyle w:val="ListParagraph"/>
-        <w:ind w:left="1440"/>
-        <w:rPr>
-          <w:lang w:val="en-NZ"/>
-        </w:rPr>
-      </w:pPr>
-      <w:r>
-        <w:rPr>
-          <w:lang w:val="en-NZ"/>
-        </w:rPr>
-        <w:t>Protocol=TCU</w:t>
-      </w:r>
-    </w:p>
-    <w:p>
-      <w:pPr>
-        <w:pStyle w:val="ListParagraph"/>
-        <w:ind w:left="1440"/>
-        <w:rPr>
-          <w:lang w:val="en-NZ"/>
-        </w:rPr>
-      </w:pPr>
-      <w:r>
-        <w:rPr>
-          <w:lang w:val="en-NZ"/>
-        </w:rPr>
-        <w:t xml:space="preserve">Type=SOCKET </w:t>
-      </w:r>
-    </w:p>
-    <w:p>
-      <w:pPr>
-        <w:pStyle w:val="ListParagraph"/>
-        <w:ind w:left="1440"/>
-        <w:rPr>
-          <w:lang w:val="en-NZ"/>
-        </w:rPr>
-      </w:pPr>
-      <w:r>
-        <w:rPr>
-          <w:lang w:val="en-NZ"/>
-        </w:rPr>
-        <w:t>Port=2102</w:t>
-      </w:r>
-    </w:p>
-    <w:p>
-      <w:pPr>
-        <w:pStyle w:val="ListParagraph"/>
-        <w:ind w:left="1440"/>
-        <w:rPr>
-          <w:lang w:val="en-NZ"/>
-        </w:rPr>
-      </w:pPr>
-      <w:r>
-        <w:rPr>
-          <w:lang w:val="en-NZ"/>
-        </w:rPr>
-        <w:t>FPs=7,8,9,10</w:t>
-      </w:r>
-    </w:p>
-    <w:p>
-      <w:pPr>
-        <w:pStyle w:val="ListParagraph"/>
-        <w:ind w:left="1440"/>
-        <w:rPr>
-          <w:lang w:val="en-NZ"/>
-        </w:rPr>
-      </w:pPr>
     </w:p>
     <w:p>
       <w:pPr>
@@ -3578,7 +3708,6 @@
         <w:rPr>
           <w:lang w:val="pt-BR"/>
         </w:rPr>
-        <w:lastRenderedPageBreak/>
         <w:t xml:space="preserve">Novo serviço EZLogger para Windows para exportar os abastecimentos e leituras de tanques, importar novos preços e fechamento de turno. </w:t>
       </w:r>
     </w:p>
@@ -4039,6 +4168,7 @@
         <w:rPr>
           <w:lang w:val="pt-BR"/>
         </w:rPr>
+        <w:lastRenderedPageBreak/>
         <w:t xml:space="preserve">MaxPercentVolumeChange </w:t>
       </w:r>
       <w:r>
@@ -4147,7 +4277,6 @@
         <w:rPr>
           <w:lang w:val="pt-BR"/>
         </w:rPr>
-        <w:lastRenderedPageBreak/>
         <w:t>Melhorou o atualização de EZConnect e EZHOWSC</w:t>
       </w:r>
     </w:p>
@@ -4871,6 +5000,7 @@
         <w:rPr>
           <w:lang w:val="pt-BR"/>
         </w:rPr>
+        <w:lastRenderedPageBreak/>
         <w:t xml:space="preserve">Firmware para barreira </w:t>
       </w:r>
       <w:r>
@@ -5111,7 +5241,6 @@
         <w:rPr>
           <w:lang w:val="pt-BR"/>
         </w:rPr>
-        <w:lastRenderedPageBreak/>
         <w:t>E</w:t>
       </w:r>
       <w:r>
@@ -7539,19 +7668,11 @@
           <w:lang w:val="en-NZ"/>
         </w:rPr>
       </w:pPr>
-      <w:proofErr w:type="spellStart"/>
-      <w:r>
-        <w:rPr>
-          <w:lang w:val="en-NZ"/>
-        </w:rPr>
-        <w:t>SerialNo</w:t>
-      </w:r>
-      <w:proofErr w:type="spellEnd"/>
-      <w:r>
-        <w:rPr>
-          <w:lang w:val="en-NZ"/>
-        </w:rPr>
-        <w:t>=??0516/16</w:t>
+      <w:r>
+        <w:rPr>
+          <w:lang w:val="en-NZ"/>
+        </w:rPr>
+        <w:t>SerialNo=??0516/16</w:t>
       </w:r>
     </w:p>
     <w:p>

</xml_diff>